<commit_message>
Update Tugas + Laporan
</commit_message>
<xml_diff>
--- a/pertemuan-kelima/Pertanyaan Praktikum 1.docx
+++ b/pertemuan-kelima/Pertanyaan Praktikum 1.docx
@@ -13,7 +13,6 @@
           <w:szCs w:val="32"/>
         </w:rPr>
       </w:pPr>
-      <w:proofErr w:type="spellStart"/>
       <w:r>
         <w:rPr>
           <w:rFonts w:ascii="Book Antiqua" w:hAnsi="Book Antiqua"/>
@@ -21,37 +20,7 @@
           <w:sz w:val="32"/>
           <w:szCs w:val="32"/>
         </w:rPr>
-        <w:t>Pemrograman</w:t>
-      </w:r>
-      <w:proofErr w:type="spellEnd"/>
-      <w:r>
-        <w:rPr>
-          <w:rFonts w:ascii="Book Antiqua" w:hAnsi="Book Antiqua"/>
-          <w:b/>
-          <w:sz w:val="32"/>
-          <w:szCs w:val="32"/>
-        </w:rPr>
-        <w:t xml:space="preserve"> </w:t>
-      </w:r>
-      <w:proofErr w:type="spellStart"/>
-      <w:r>
-        <w:rPr>
-          <w:rFonts w:ascii="Book Antiqua" w:hAnsi="Book Antiqua"/>
-          <w:b/>
-          <w:sz w:val="32"/>
-          <w:szCs w:val="32"/>
-        </w:rPr>
-        <w:t>Berbasis</w:t>
-      </w:r>
-      <w:proofErr w:type="spellEnd"/>
-      <w:r>
-        <w:rPr>
-          <w:rFonts w:ascii="Book Antiqua" w:hAnsi="Book Antiqua"/>
-          <w:b/>
-          <w:sz w:val="32"/>
-          <w:szCs w:val="32"/>
-        </w:rPr>
-        <w:t xml:space="preserve"> Framework</w:t>
+        <w:t>Pemrograman Berbasis Framework</w:t>
       </w:r>
     </w:p>
     <w:p>
@@ -217,7 +186,6 @@
           <w:szCs w:val="28"/>
         </w:rPr>
       </w:pPr>
-      <w:proofErr w:type="gramStart"/>
       <w:r>
         <w:rPr>
           <w:b/>
@@ -226,7 +194,6 @@
         </w:rPr>
         <w:t>Oleh :</w:t>
       </w:r>
-      <w:proofErr w:type="gramEnd"/>
     </w:p>
     <w:p>
       <w:pPr>
@@ -244,25 +211,26 @@
           <w:sz w:val="28"/>
           <w:szCs w:val="28"/>
         </w:rPr>
-        <w:t xml:space="preserve">Angga Maulana </w:t>
-      </w:r>
-      <w:proofErr w:type="spellStart"/>
-      <w:r>
+        <w:t>Angga Maulana Athaariq / 09</w:t>
+      </w:r>
+    </w:p>
+    <w:p>
+      <w:pPr>
+        <w:ind w:left="705" w:hanging="360"/>
+        <w:jc w:val="center"/>
         <w:rPr>
           <w:b/>
           <w:sz w:val="28"/>
           <w:szCs w:val="28"/>
         </w:rPr>
-        <w:t>Athaariq</w:t>
-      </w:r>
-      <w:proofErr w:type="spellEnd"/>
+      </w:pPr>
       <w:r>
         <w:rPr>
           <w:b/>
           <w:sz w:val="28"/>
           <w:szCs w:val="28"/>
         </w:rPr>
-        <w:t xml:space="preserve"> / 09</w:t>
+        <w:t>TI-3B / 1741720138</w:t>
       </w:r>
     </w:p>
     <w:p>
@@ -275,14 +243,21 @@
           <w:szCs w:val="28"/>
         </w:rPr>
       </w:pPr>
-      <w:r>
-        <w:rPr>
-          <w:b/>
-          <w:sz w:val="28"/>
-          <w:szCs w:val="28"/>
-        </w:rPr>
-        <w:t>TI-3B / 1741720138</w:t>
-      </w:r>
+    </w:p>
+    <w:p>
+      <w:pPr>
+        <w:rPr>
+          <w:b/>
+        </w:rPr>
+      </w:pPr>
+    </w:p>
+    <w:p>
+      <w:pPr>
+        <w:jc w:val="center"/>
+        <w:rPr>
+          <w:b/>
+        </w:rPr>
+      </w:pPr>
     </w:p>
     <w:p>
       <w:pPr>
@@ -290,25 +265,18 @@
         <w:jc w:val="center"/>
         <w:rPr>
           <w:b/>
-          <w:sz w:val="28"/>
-          <w:szCs w:val="28"/>
-        </w:rPr>
-      </w:pPr>
-    </w:p>
-    <w:p>
-      <w:pPr>
-        <w:rPr>
-          <w:b/>
-        </w:rPr>
-      </w:pPr>
-    </w:p>
-    <w:p>
-      <w:pPr>
-        <w:jc w:val="center"/>
-        <w:rPr>
-          <w:b/>
-        </w:rPr>
-      </w:pPr>
+          <w:sz w:val="32"/>
+          <w:szCs w:val="32"/>
+        </w:rPr>
+      </w:pPr>
+      <w:r>
+        <w:rPr>
+          <w:b/>
+          <w:sz w:val="32"/>
+          <w:szCs w:val="32"/>
+        </w:rPr>
+        <w:t>PROGRAM STUDI D-IV TEKNIK INFORMATIKA</w:t>
+      </w:r>
     </w:p>
     <w:p>
       <w:pPr>
@@ -326,7 +294,7 @@
           <w:sz w:val="32"/>
           <w:szCs w:val="32"/>
         </w:rPr>
-        <w:t>PROGRAM STUDI D-IV TEKNIK INFORMATIKA</w:t>
+        <w:t>JURUSAN TEKNOLOGI INFORMASI</w:t>
       </w:r>
     </w:p>
     <w:p>
@@ -345,7 +313,7 @@
           <w:sz w:val="32"/>
           <w:szCs w:val="32"/>
         </w:rPr>
-        <w:t>JURUSAN TEKNOLOGI INFORMASI</w:t>
+        <w:t>POLITEKNIK NEGERI MALANG</w:t>
       </w:r>
     </w:p>
     <w:p>
@@ -364,7 +332,7 @@
           <w:sz w:val="32"/>
           <w:szCs w:val="32"/>
         </w:rPr>
-        <w:t>POLITEKNIK NEGERI MALANG</w:t>
+        <w:t>2020</w:t>
       </w:r>
     </w:p>
     <w:p>
@@ -377,25 +345,6 @@
           <w:szCs w:val="32"/>
         </w:rPr>
       </w:pPr>
-      <w:r>
-        <w:rPr>
-          <w:b/>
-          <w:sz w:val="32"/>
-          <w:szCs w:val="32"/>
-        </w:rPr>
-        <w:t>2020</w:t>
-      </w:r>
-    </w:p>
-    <w:p>
-      <w:pPr>
-        <w:ind w:left="705" w:hanging="360"/>
-        <w:jc w:val="center"/>
-        <w:rPr>
-          <w:b/>
-          <w:sz w:val="32"/>
-          <w:szCs w:val="32"/>
-        </w:rPr>
-      </w:pPr>
     </w:p>
     <w:p>
       <w:pPr>
@@ -405,7 +354,6 @@
           <w:rFonts w:ascii="Book Antiqua" w:hAnsi="Book Antiqua"/>
         </w:rPr>
       </w:pPr>
-      <w:proofErr w:type="spellStart"/>
       <w:r>
         <w:rPr>
           <w:rFonts w:ascii="Book Antiqua" w:hAnsi="Book Antiqua"/>
@@ -415,18 +363,7 @@
           <w:szCs w:val="31"/>
         </w:rPr>
         <w:lastRenderedPageBreak/>
-        <w:t>Praktikum</w:t>
-      </w:r>
-      <w:proofErr w:type="spellEnd"/>
-      <w:r>
-        <w:rPr>
-          <w:rFonts w:ascii="Book Antiqua" w:hAnsi="Book Antiqua"/>
-          <w:b/>
-          <w:bCs/>
-          <w:sz w:val="31"/>
-          <w:szCs w:val="31"/>
-        </w:rPr>
-        <w:t xml:space="preserve"> </w:t>
+        <w:t xml:space="preserve">Praktikum </w:t>
       </w:r>
       <w:r>
         <w:rPr>
@@ -558,7 +495,6 @@
           <w:szCs w:val="25"/>
         </w:rPr>
       </w:pPr>
-      <w:proofErr w:type="spellStart"/>
       <w:r>
         <w:rPr>
           <w:b/>
@@ -566,37 +502,7 @@
           <w:sz w:val="25"/>
           <w:szCs w:val="25"/>
         </w:rPr>
-        <w:t>Pertanyaan</w:t>
-      </w:r>
-      <w:proofErr w:type="spellEnd"/>
-      <w:r>
-        <w:rPr>
-          <w:b/>
-          <w:bCs/>
-          <w:sz w:val="25"/>
-          <w:szCs w:val="25"/>
-        </w:rPr>
-        <w:t xml:space="preserve"> </w:t>
-      </w:r>
-      <w:proofErr w:type="spellStart"/>
-      <w:r>
-        <w:rPr>
-          <w:b/>
-          <w:bCs/>
-          <w:sz w:val="25"/>
-          <w:szCs w:val="25"/>
-        </w:rPr>
-        <w:t>Praktikum</w:t>
-      </w:r>
-      <w:proofErr w:type="spellEnd"/>
-      <w:r>
-        <w:rPr>
-          <w:b/>
-          <w:bCs/>
-          <w:sz w:val="25"/>
-          <w:szCs w:val="25"/>
-        </w:rPr>
-        <w:t xml:space="preserve"> 1 </w:t>
+        <w:t xml:space="preserve">Pertanyaan Praktikum 1 </w:t>
       </w:r>
     </w:p>
     <w:p>
@@ -627,71 +533,7 @@
           <w:sz w:val="23"/>
           <w:szCs w:val="23"/>
         </w:rPr>
-        <w:t xml:space="preserve">Pada </w:t>
-      </w:r>
-      <w:proofErr w:type="spellStart"/>
-      <w:r>
-        <w:rPr>
-          <w:sz w:val="23"/>
-          <w:szCs w:val="23"/>
-        </w:rPr>
-        <w:t>langkah</w:t>
-      </w:r>
-      <w:proofErr w:type="spellEnd"/>
-      <w:r>
-        <w:rPr>
-          <w:sz w:val="23"/>
-          <w:szCs w:val="23"/>
-        </w:rPr>
-        <w:t xml:space="preserve"> 8, </w:t>
-      </w:r>
-      <w:proofErr w:type="spellStart"/>
-      <w:r>
-        <w:rPr>
-          <w:sz w:val="23"/>
-          <w:szCs w:val="23"/>
-        </w:rPr>
-        <w:t>sekarang</w:t>
-      </w:r>
-      <w:proofErr w:type="spellEnd"/>
-      <w:r>
-        <w:rPr>
-          <w:sz w:val="23"/>
-          <w:szCs w:val="23"/>
-        </w:rPr>
-        <w:t xml:space="preserve"> </w:t>
-      </w:r>
-      <w:proofErr w:type="spellStart"/>
-      <w:r>
-        <w:rPr>
-          <w:sz w:val="23"/>
-          <w:szCs w:val="23"/>
-        </w:rPr>
-        <w:t>coba</w:t>
-      </w:r>
-      <w:proofErr w:type="spellEnd"/>
-      <w:r>
-        <w:rPr>
-          <w:sz w:val="23"/>
-          <w:szCs w:val="23"/>
-        </w:rPr>
-        <w:t xml:space="preserve"> kalian </w:t>
-      </w:r>
-      <w:proofErr w:type="spellStart"/>
-      <w:r>
-        <w:rPr>
-          <w:sz w:val="23"/>
-          <w:szCs w:val="23"/>
-        </w:rPr>
-        <w:t>ganti</w:t>
-      </w:r>
-      <w:proofErr w:type="spellEnd"/>
-      <w:r>
-        <w:rPr>
-          <w:sz w:val="23"/>
-          <w:szCs w:val="23"/>
-        </w:rPr>
-        <w:t xml:space="preserve"> class </w:t>
+        <w:t xml:space="preserve">Pada langkah 8, sekarang coba kalian ganti class </w:t>
       </w:r>
       <w:r>
         <w:rPr>
@@ -704,21 +546,12 @@
         </w:rPr>
         <w:t xml:space="preserve">container </w:t>
       </w:r>
-      <w:proofErr w:type="spellStart"/>
-      <w:r>
-        <w:rPr>
-          <w:sz w:val="23"/>
-          <w:szCs w:val="23"/>
-        </w:rPr>
-        <w:t>dengan</w:t>
-      </w:r>
-      <w:proofErr w:type="spellEnd"/>
-      <w:r>
-        <w:rPr>
-          <w:sz w:val="23"/>
-          <w:szCs w:val="23"/>
-        </w:rPr>
-        <w:t xml:space="preserve"> </w:t>
+      <w:r>
+        <w:rPr>
+          <w:sz w:val="23"/>
+          <w:szCs w:val="23"/>
+        </w:rPr>
+        <w:t xml:space="preserve">dengan </w:t>
       </w:r>
       <w:r>
         <w:rPr>
@@ -731,37 +564,12 @@
         </w:rPr>
         <w:t xml:space="preserve">container-fluid </w:t>
       </w:r>
-      <w:proofErr w:type="spellStart"/>
-      <w:r>
-        <w:rPr>
-          <w:sz w:val="23"/>
-          <w:szCs w:val="23"/>
-        </w:rPr>
-        <w:t>atau</w:t>
-      </w:r>
-      <w:proofErr w:type="spellEnd"/>
-      <w:r>
-        <w:rPr>
-          <w:sz w:val="23"/>
-          <w:szCs w:val="23"/>
-        </w:rPr>
-        <w:t xml:space="preserve"> </w:t>
-      </w:r>
-      <w:proofErr w:type="spellStart"/>
-      <w:r>
-        <w:rPr>
-          <w:sz w:val="23"/>
-          <w:szCs w:val="23"/>
-        </w:rPr>
-        <w:t>sebaliknya</w:t>
-      </w:r>
-      <w:proofErr w:type="spellEnd"/>
-      <w:r>
-        <w:rPr>
-          <w:sz w:val="23"/>
-          <w:szCs w:val="23"/>
-        </w:rPr>
-        <w:t xml:space="preserve"> pada file </w:t>
+      <w:r>
+        <w:rPr>
+          <w:sz w:val="23"/>
+          <w:szCs w:val="23"/>
+        </w:rPr>
+        <w:t xml:space="preserve">atau sebaliknya pada file </w:t>
       </w:r>
       <w:r>
         <w:rPr>
@@ -779,55 +587,7 @@
           <w:sz w:val="23"/>
           <w:szCs w:val="23"/>
         </w:rPr>
-        <w:t xml:space="preserve">dan </w:t>
-      </w:r>
-      <w:proofErr w:type="spellStart"/>
-      <w:r>
-        <w:rPr>
-          <w:sz w:val="23"/>
-          <w:szCs w:val="23"/>
-        </w:rPr>
-        <w:t>lihat</w:t>
-      </w:r>
-      <w:proofErr w:type="spellEnd"/>
-      <w:r>
-        <w:rPr>
-          <w:sz w:val="23"/>
-          <w:szCs w:val="23"/>
-        </w:rPr>
-        <w:t xml:space="preserve"> </w:t>
-      </w:r>
-      <w:proofErr w:type="spellStart"/>
-      <w:r>
-        <w:rPr>
-          <w:sz w:val="23"/>
-          <w:szCs w:val="23"/>
-        </w:rPr>
-        <w:t>apa</w:t>
-      </w:r>
-      <w:proofErr w:type="spellEnd"/>
-      <w:r>
-        <w:rPr>
-          <w:sz w:val="23"/>
-          <w:szCs w:val="23"/>
-        </w:rPr>
-        <w:t xml:space="preserve"> </w:t>
-      </w:r>
-      <w:proofErr w:type="spellStart"/>
-      <w:r>
-        <w:rPr>
-          <w:sz w:val="23"/>
-          <w:szCs w:val="23"/>
-        </w:rPr>
-        <w:t>perbedaannya</w:t>
-      </w:r>
-      <w:proofErr w:type="spellEnd"/>
-      <w:r>
-        <w:rPr>
-          <w:sz w:val="23"/>
-          <w:szCs w:val="23"/>
-        </w:rPr>
-        <w:t xml:space="preserve">. </w:t>
+        <w:t xml:space="preserve">dan lihat apa perbedaannya. </w:t>
       </w:r>
     </w:p>
     <w:p>
@@ -843,149 +603,12 @@
           <w:szCs w:val="25"/>
         </w:rPr>
       </w:pPr>
-      <w:proofErr w:type="spellStart"/>
-      <w:r>
-        <w:rPr>
-          <w:sz w:val="23"/>
-          <w:szCs w:val="23"/>
-        </w:rPr>
-        <w:t>Tampilan</w:t>
-      </w:r>
-      <w:proofErr w:type="spellEnd"/>
-      <w:r>
-        <w:rPr>
-          <w:sz w:val="23"/>
-          <w:szCs w:val="23"/>
-        </w:rPr>
-        <w:t xml:space="preserve"> </w:t>
-      </w:r>
-      <w:proofErr w:type="spellStart"/>
-      <w:r>
-        <w:rPr>
-          <w:sz w:val="23"/>
-          <w:szCs w:val="23"/>
-        </w:rPr>
-        <w:t>seperti</w:t>
-      </w:r>
-      <w:proofErr w:type="spellEnd"/>
-      <w:r>
-        <w:rPr>
-          <w:sz w:val="23"/>
-          <w:szCs w:val="23"/>
-        </w:rPr>
-        <w:t xml:space="preserve"> </w:t>
-      </w:r>
-      <w:proofErr w:type="spellStart"/>
-      <w:r>
-        <w:rPr>
-          <w:sz w:val="23"/>
-          <w:szCs w:val="23"/>
-        </w:rPr>
-        <w:t>apa</w:t>
-      </w:r>
-      <w:proofErr w:type="spellEnd"/>
-      <w:r>
-        <w:rPr>
-          <w:sz w:val="23"/>
-          <w:szCs w:val="23"/>
-        </w:rPr>
-        <w:t xml:space="preserve"> yang kalian </w:t>
-      </w:r>
-      <w:proofErr w:type="spellStart"/>
-      <w:r>
-        <w:rPr>
-          <w:sz w:val="23"/>
-          <w:szCs w:val="23"/>
-        </w:rPr>
-        <w:t>temukan</w:t>
-      </w:r>
-      <w:proofErr w:type="spellEnd"/>
-      <w:r>
-        <w:rPr>
-          <w:sz w:val="23"/>
-          <w:szCs w:val="23"/>
-        </w:rPr>
-        <w:t xml:space="preserve"> </w:t>
-      </w:r>
-      <w:proofErr w:type="spellStart"/>
-      <w:r>
-        <w:rPr>
-          <w:sz w:val="23"/>
-          <w:szCs w:val="23"/>
-        </w:rPr>
-        <w:t>setelah</w:t>
-      </w:r>
-      <w:proofErr w:type="spellEnd"/>
-      <w:r>
-        <w:rPr>
-          <w:sz w:val="23"/>
-          <w:szCs w:val="23"/>
-        </w:rPr>
-        <w:t xml:space="preserve"> </w:t>
-      </w:r>
-      <w:proofErr w:type="spellStart"/>
-      <w:r>
-        <w:rPr>
-          <w:sz w:val="23"/>
-          <w:szCs w:val="23"/>
-        </w:rPr>
-        <w:t>mencoba</w:t>
-      </w:r>
-      <w:proofErr w:type="spellEnd"/>
-      <w:r>
-        <w:rPr>
-          <w:sz w:val="23"/>
-          <w:szCs w:val="23"/>
-        </w:rPr>
-        <w:t xml:space="preserve"> </w:t>
-      </w:r>
-      <w:proofErr w:type="spellStart"/>
-      <w:r>
-        <w:rPr>
-          <w:sz w:val="23"/>
-          <w:szCs w:val="23"/>
-        </w:rPr>
-        <w:t>mengganti</w:t>
-      </w:r>
-      <w:proofErr w:type="spellEnd"/>
-      <w:r>
-        <w:rPr>
-          <w:sz w:val="23"/>
-          <w:szCs w:val="23"/>
-        </w:rPr>
-        <w:t xml:space="preserve"> </w:t>
-      </w:r>
-      <w:proofErr w:type="spellStart"/>
-      <w:r>
-        <w:rPr>
-          <w:sz w:val="23"/>
-          <w:szCs w:val="23"/>
-        </w:rPr>
-        <w:t>nama</w:t>
-      </w:r>
-      <w:proofErr w:type="spellEnd"/>
-      <w:r>
-        <w:rPr>
-          <w:sz w:val="23"/>
-          <w:szCs w:val="23"/>
-        </w:rPr>
-        <w:t xml:space="preserve"> class </w:t>
-      </w:r>
-      <w:proofErr w:type="spellStart"/>
-      <w:r>
-        <w:rPr>
-          <w:sz w:val="23"/>
-          <w:szCs w:val="23"/>
-        </w:rPr>
-        <w:t>tersebut</w:t>
-      </w:r>
-      <w:proofErr w:type="spellEnd"/>
-      <w:r>
-        <w:rPr>
-          <w:sz w:val="23"/>
-          <w:szCs w:val="23"/>
-        </w:rPr>
-        <w:t xml:space="preserve">? </w:t>
+      <w:r>
+        <w:rPr>
+          <w:sz w:val="23"/>
+          <w:szCs w:val="23"/>
+        </w:rPr>
+        <w:t xml:space="preserve">Tampilan seperti apa yang kalian temukan setelah mencoba mengganti nama class tersebut? </w:t>
       </w:r>
     </w:p>
     <w:p>
@@ -1063,53 +686,12 @@
           <w:szCs w:val="25"/>
         </w:rPr>
       </w:pPr>
-      <w:proofErr w:type="spellStart"/>
-      <w:r>
-        <w:rPr>
-          <w:sz w:val="23"/>
-          <w:szCs w:val="23"/>
-        </w:rPr>
-        <w:t>Apa</w:t>
-      </w:r>
-      <w:proofErr w:type="spellEnd"/>
-      <w:r>
-        <w:rPr>
-          <w:sz w:val="23"/>
-          <w:szCs w:val="23"/>
-        </w:rPr>
-        <w:t xml:space="preserve"> </w:t>
-      </w:r>
-      <w:proofErr w:type="spellStart"/>
-      <w:r>
-        <w:rPr>
-          <w:sz w:val="23"/>
-          <w:szCs w:val="23"/>
-        </w:rPr>
-        <w:t>perbedaan</w:t>
-      </w:r>
-      <w:proofErr w:type="spellEnd"/>
-      <w:r>
-        <w:rPr>
-          <w:sz w:val="23"/>
-          <w:szCs w:val="23"/>
-        </w:rPr>
-        <w:t xml:space="preserve"> </w:t>
-      </w:r>
-      <w:proofErr w:type="spellStart"/>
-      <w:r>
-        <w:rPr>
-          <w:sz w:val="23"/>
-          <w:szCs w:val="23"/>
-        </w:rPr>
-        <w:t>dari</w:t>
-      </w:r>
-      <w:proofErr w:type="spellEnd"/>
-      <w:r>
-        <w:rPr>
-          <w:sz w:val="23"/>
-          <w:szCs w:val="23"/>
-        </w:rPr>
-        <w:t xml:space="preserve"> </w:t>
+      <w:r>
+        <w:rPr>
+          <w:sz w:val="23"/>
+          <w:szCs w:val="23"/>
+        </w:rPr>
+        <w:t xml:space="preserve">Apa perbedaan dari </w:t>
       </w:r>
       <w:r>
         <w:rPr>
@@ -1138,34 +720,14 @@
           <w:sz w:val="19"/>
           <w:szCs w:val="19"/>
         </w:rPr>
-        <w:t>container-</w:t>
-      </w:r>
-      <w:proofErr w:type="gramStart"/>
-      <w:r>
-        <w:rPr>
-          <w:rFonts w:ascii="Trebuchet MS" w:hAnsi="Trebuchet MS" w:cs="Trebuchet MS"/>
-          <w:b/>
-          <w:bCs/>
-          <w:color w:val="006FC0"/>
-          <w:sz w:val="19"/>
-          <w:szCs w:val="19"/>
-        </w:rPr>
-        <w:t xml:space="preserve">fluid </w:t>
-      </w:r>
-      <w:r>
-        <w:rPr>
-          <w:sz w:val="23"/>
-          <w:szCs w:val="23"/>
-        </w:rPr>
-        <w:t>?</w:t>
-      </w:r>
-      <w:proofErr w:type="gramEnd"/>
-      <w:r>
-        <w:rPr>
-          <w:sz w:val="23"/>
-          <w:szCs w:val="23"/>
-        </w:rPr>
-        <w:t xml:space="preserve"> </w:t>
+        <w:t xml:space="preserve">container-fluid </w:t>
+      </w:r>
+      <w:r>
+        <w:rPr>
+          <w:sz w:val="23"/>
+          <w:szCs w:val="23"/>
+        </w:rPr>
+        <w:t xml:space="preserve">? </w:t>
       </w:r>
     </w:p>
     <w:p>
@@ -1183,119 +745,7 @@
           <w:sz w:val="23"/>
           <w:szCs w:val="23"/>
         </w:rPr>
-        <w:t xml:space="preserve">Container </w:t>
-      </w:r>
-      <w:proofErr w:type="spellStart"/>
-      <w:r>
-        <w:rPr>
-          <w:sz w:val="23"/>
-          <w:szCs w:val="23"/>
-        </w:rPr>
-        <w:t>tampilan</w:t>
-      </w:r>
-      <w:proofErr w:type="spellEnd"/>
-      <w:r>
-        <w:rPr>
-          <w:sz w:val="23"/>
-          <w:szCs w:val="23"/>
-        </w:rPr>
-        <w:t xml:space="preserve"> di html web </w:t>
-      </w:r>
-      <w:proofErr w:type="spellStart"/>
-      <w:r>
-        <w:rPr>
-          <w:sz w:val="23"/>
-          <w:szCs w:val="23"/>
-        </w:rPr>
-        <w:t>nya</w:t>
-      </w:r>
-      <w:proofErr w:type="spellEnd"/>
-      <w:r>
-        <w:rPr>
-          <w:sz w:val="23"/>
-          <w:szCs w:val="23"/>
-        </w:rPr>
-        <w:t xml:space="preserve"> </w:t>
-      </w:r>
-      <w:proofErr w:type="spellStart"/>
-      <w:r>
-        <w:rPr>
-          <w:sz w:val="23"/>
-          <w:szCs w:val="23"/>
-        </w:rPr>
-        <w:t>akan</w:t>
-      </w:r>
-      <w:proofErr w:type="spellEnd"/>
-      <w:r>
-        <w:rPr>
-          <w:sz w:val="23"/>
-          <w:szCs w:val="23"/>
-        </w:rPr>
-        <w:t xml:space="preserve"> </w:t>
-      </w:r>
-      <w:proofErr w:type="spellStart"/>
-      <w:r>
-        <w:rPr>
-          <w:sz w:val="23"/>
-          <w:szCs w:val="23"/>
-        </w:rPr>
-        <w:t>semakin</w:t>
-      </w:r>
-      <w:proofErr w:type="spellEnd"/>
-      <w:r>
-        <w:rPr>
-          <w:sz w:val="23"/>
-          <w:szCs w:val="23"/>
-        </w:rPr>
-        <w:t xml:space="preserve"> </w:t>
-      </w:r>
-      <w:proofErr w:type="spellStart"/>
-      <w:r>
-        <w:rPr>
-          <w:sz w:val="23"/>
-          <w:szCs w:val="23"/>
-        </w:rPr>
-        <w:t>kecil</w:t>
-      </w:r>
-      <w:proofErr w:type="spellEnd"/>
-      <w:r>
-        <w:rPr>
-          <w:sz w:val="23"/>
-          <w:szCs w:val="23"/>
-        </w:rPr>
-        <w:t xml:space="preserve">, </w:t>
-      </w:r>
-      <w:proofErr w:type="spellStart"/>
-      <w:r>
-        <w:rPr>
-          <w:sz w:val="23"/>
-          <w:szCs w:val="23"/>
-        </w:rPr>
-        <w:t>jika</w:t>
-      </w:r>
-      <w:proofErr w:type="spellEnd"/>
-      <w:r>
-        <w:rPr>
-          <w:sz w:val="23"/>
-          <w:szCs w:val="23"/>
-        </w:rPr>
-        <w:t xml:space="preserve"> </w:t>
-      </w:r>
-      <w:proofErr w:type="spellStart"/>
-      <w:r>
-        <w:rPr>
-          <w:sz w:val="23"/>
-          <w:szCs w:val="23"/>
-        </w:rPr>
-        <w:t>menggunakan</w:t>
-      </w:r>
-      <w:proofErr w:type="spellEnd"/>
-      <w:r>
-        <w:rPr>
-          <w:sz w:val="23"/>
-          <w:szCs w:val="23"/>
-        </w:rPr>
-        <w:t xml:space="preserve"> container-fluid full screen</w:t>
+        <w:t>Container tampilan di html web nya akan semakin kecil, jika menggunakan container-fluid full screen</w:t>
       </w:r>
     </w:p>
     <w:p>
@@ -1311,69 +761,12 @@
           <w:szCs w:val="23"/>
         </w:rPr>
       </w:pPr>
-      <w:proofErr w:type="spellStart"/>
-      <w:r>
-        <w:rPr>
-          <w:sz w:val="23"/>
-          <w:szCs w:val="23"/>
-        </w:rPr>
-        <w:t>Jika</w:t>
-      </w:r>
-      <w:proofErr w:type="spellEnd"/>
-      <w:r>
-        <w:rPr>
-          <w:sz w:val="23"/>
-          <w:szCs w:val="23"/>
-        </w:rPr>
-        <w:t xml:space="preserve"> </w:t>
-      </w:r>
-      <w:proofErr w:type="spellStart"/>
-      <w:r>
-        <w:rPr>
-          <w:sz w:val="23"/>
-          <w:szCs w:val="23"/>
-        </w:rPr>
-        <w:t>kita</w:t>
-      </w:r>
-      <w:proofErr w:type="spellEnd"/>
-      <w:r>
-        <w:rPr>
-          <w:sz w:val="23"/>
-          <w:szCs w:val="23"/>
-        </w:rPr>
-        <w:t xml:space="preserve"> </w:t>
-      </w:r>
-      <w:proofErr w:type="spellStart"/>
-      <w:r>
-        <w:rPr>
-          <w:sz w:val="23"/>
-          <w:szCs w:val="23"/>
-        </w:rPr>
-        <w:t>ingin</w:t>
-      </w:r>
-      <w:proofErr w:type="spellEnd"/>
-      <w:r>
-        <w:rPr>
-          <w:sz w:val="23"/>
-          <w:szCs w:val="23"/>
-        </w:rPr>
-        <w:t xml:space="preserve"> </w:t>
-      </w:r>
-      <w:proofErr w:type="spellStart"/>
-      <w:r>
-        <w:rPr>
-          <w:sz w:val="23"/>
-          <w:szCs w:val="23"/>
-        </w:rPr>
-        <w:t>meng</w:t>
-      </w:r>
-      <w:proofErr w:type="spellEnd"/>
-      <w:r>
-        <w:rPr>
-          <w:sz w:val="23"/>
-          <w:szCs w:val="23"/>
-        </w:rPr>
-        <w:t>-</w:t>
+      <w:r>
+        <w:rPr>
+          <w:sz w:val="23"/>
+          <w:szCs w:val="23"/>
+        </w:rPr>
+        <w:t>Jika kita ingin meng-</w:t>
       </w:r>
       <w:r>
         <w:rPr>
@@ -1384,21 +777,12 @@
         </w:rPr>
         <w:t xml:space="preserve">import </w:t>
       </w:r>
-      <w:proofErr w:type="spellStart"/>
-      <w:r>
-        <w:rPr>
-          <w:sz w:val="23"/>
-          <w:szCs w:val="23"/>
-        </w:rPr>
-        <w:t>suatu</w:t>
-      </w:r>
-      <w:proofErr w:type="spellEnd"/>
-      <w:r>
-        <w:rPr>
-          <w:sz w:val="23"/>
-          <w:szCs w:val="23"/>
-        </w:rPr>
-        <w:t xml:space="preserve"> </w:t>
+      <w:r>
+        <w:rPr>
+          <w:sz w:val="23"/>
+          <w:szCs w:val="23"/>
+        </w:rPr>
+        <w:t xml:space="preserve">suatu </w:t>
       </w:r>
       <w:r>
         <w:rPr>
@@ -1409,21 +793,12 @@
         </w:rPr>
         <w:t xml:space="preserve">component </w:t>
       </w:r>
-      <w:proofErr w:type="spellStart"/>
-      <w:r>
-        <w:rPr>
-          <w:sz w:val="23"/>
-          <w:szCs w:val="23"/>
-        </w:rPr>
-        <w:t>contoh</w:t>
-      </w:r>
-      <w:proofErr w:type="spellEnd"/>
-      <w:r>
-        <w:rPr>
-          <w:sz w:val="23"/>
-          <w:szCs w:val="23"/>
-        </w:rPr>
-        <w:t xml:space="preserve"> </w:t>
+      <w:r>
+        <w:rPr>
+          <w:sz w:val="23"/>
+          <w:szCs w:val="23"/>
+        </w:rPr>
+        <w:t xml:space="preserve">contoh </w:t>
       </w:r>
       <w:r>
         <w:rPr>
@@ -1439,39 +814,7 @@
           <w:sz w:val="23"/>
           <w:szCs w:val="23"/>
         </w:rPr>
-        <w:t xml:space="preserve">, </w:t>
-      </w:r>
-      <w:proofErr w:type="spellStart"/>
-      <w:r>
-        <w:rPr>
-          <w:sz w:val="23"/>
-          <w:szCs w:val="23"/>
-        </w:rPr>
-        <w:t>akan</w:t>
-      </w:r>
-      <w:proofErr w:type="spellEnd"/>
-      <w:r>
-        <w:rPr>
-          <w:sz w:val="23"/>
-          <w:szCs w:val="23"/>
-        </w:rPr>
-        <w:t xml:space="preserve"> </w:t>
-      </w:r>
-      <w:proofErr w:type="spellStart"/>
-      <w:r>
-        <w:rPr>
-          <w:sz w:val="23"/>
-          <w:szCs w:val="23"/>
-        </w:rPr>
-        <w:t>tetapi</w:t>
-      </w:r>
-      <w:proofErr w:type="spellEnd"/>
-      <w:r>
-        <w:rPr>
-          <w:sz w:val="23"/>
-          <w:szCs w:val="23"/>
-        </w:rPr>
-        <w:t xml:space="preserve"> </w:t>
+        <w:t xml:space="preserve">, akan tetapi </w:t>
       </w:r>
       <w:r>
         <w:rPr>
@@ -1482,213 +825,12 @@
         </w:rPr>
         <w:t xml:space="preserve">component </w:t>
       </w:r>
-      <w:proofErr w:type="spellStart"/>
-      <w:r>
-        <w:rPr>
-          <w:sz w:val="23"/>
-          <w:szCs w:val="23"/>
-        </w:rPr>
-        <w:t>dalam</w:t>
-      </w:r>
-      <w:proofErr w:type="spellEnd"/>
-      <w:r>
-        <w:rPr>
-          <w:sz w:val="23"/>
-          <w:szCs w:val="23"/>
-        </w:rPr>
-        <w:t xml:space="preserve"> </w:t>
-      </w:r>
-      <w:proofErr w:type="spellStart"/>
-      <w:r>
-        <w:rPr>
-          <w:sz w:val="23"/>
-          <w:szCs w:val="23"/>
-        </w:rPr>
-        <w:t>tersebut</w:t>
-      </w:r>
-      <w:proofErr w:type="spellEnd"/>
-      <w:r>
-        <w:rPr>
-          <w:sz w:val="23"/>
-          <w:szCs w:val="23"/>
-        </w:rPr>
-        <w:t xml:space="preserve"> </w:t>
-      </w:r>
-      <w:proofErr w:type="spellStart"/>
-      <w:r>
-        <w:rPr>
-          <w:sz w:val="23"/>
-          <w:szCs w:val="23"/>
-        </w:rPr>
-        <w:t>belum</w:t>
-      </w:r>
-      <w:proofErr w:type="spellEnd"/>
-      <w:r>
-        <w:rPr>
-          <w:sz w:val="23"/>
-          <w:szCs w:val="23"/>
-        </w:rPr>
-        <w:t xml:space="preserve"> </w:t>
-      </w:r>
-      <w:proofErr w:type="spellStart"/>
-      <w:r>
-        <w:rPr>
-          <w:sz w:val="23"/>
-          <w:szCs w:val="23"/>
-        </w:rPr>
-        <w:t>terdapat</w:t>
-      </w:r>
-      <w:proofErr w:type="spellEnd"/>
-      <w:r>
-        <w:rPr>
-          <w:sz w:val="23"/>
-          <w:szCs w:val="23"/>
-        </w:rPr>
-        <w:t xml:space="preserve"> pada module ReactJS. </w:t>
-      </w:r>
-      <w:proofErr w:type="spellStart"/>
-      <w:r>
-        <w:rPr>
-          <w:sz w:val="23"/>
-          <w:szCs w:val="23"/>
-        </w:rPr>
-        <w:t>Apa</w:t>
-      </w:r>
-      <w:proofErr w:type="spellEnd"/>
-      <w:r>
-        <w:rPr>
-          <w:sz w:val="23"/>
-          <w:szCs w:val="23"/>
-        </w:rPr>
-        <w:t xml:space="preserve"> yang </w:t>
-      </w:r>
-      <w:proofErr w:type="spellStart"/>
-      <w:r>
-        <w:rPr>
-          <w:sz w:val="23"/>
-          <w:szCs w:val="23"/>
-        </w:rPr>
-        <w:t>akan</w:t>
-      </w:r>
-      <w:proofErr w:type="spellEnd"/>
-      <w:r>
-        <w:rPr>
-          <w:sz w:val="23"/>
-          <w:szCs w:val="23"/>
-        </w:rPr>
-        <w:t xml:space="preserve"> </w:t>
-      </w:r>
-      <w:proofErr w:type="spellStart"/>
-      <w:r>
-        <w:rPr>
-          <w:sz w:val="23"/>
-          <w:szCs w:val="23"/>
-        </w:rPr>
-        <w:t>dilakukan</w:t>
-      </w:r>
-      <w:proofErr w:type="spellEnd"/>
-      <w:r>
-        <w:rPr>
-          <w:sz w:val="23"/>
-          <w:szCs w:val="23"/>
-        </w:rPr>
-        <w:t xml:space="preserve"> </w:t>
-      </w:r>
-      <w:proofErr w:type="spellStart"/>
-      <w:r>
-        <w:rPr>
-          <w:sz w:val="23"/>
-          <w:szCs w:val="23"/>
-        </w:rPr>
-        <w:t>untuk</w:t>
-      </w:r>
-      <w:proofErr w:type="spellEnd"/>
-      <w:r>
-        <w:rPr>
-          <w:sz w:val="23"/>
-          <w:szCs w:val="23"/>
-        </w:rPr>
-        <w:t xml:space="preserve"> </w:t>
-      </w:r>
-      <w:proofErr w:type="spellStart"/>
-      <w:r>
-        <w:rPr>
-          <w:sz w:val="23"/>
-          <w:szCs w:val="23"/>
-        </w:rPr>
-        <w:t>dapat</w:t>
-      </w:r>
-      <w:proofErr w:type="spellEnd"/>
-      <w:r>
-        <w:rPr>
-          <w:sz w:val="23"/>
-          <w:szCs w:val="23"/>
-        </w:rPr>
-        <w:t xml:space="preserve"> </w:t>
-      </w:r>
-      <w:proofErr w:type="spellStart"/>
-      <w:r>
-        <w:rPr>
-          <w:sz w:val="23"/>
-          <w:szCs w:val="23"/>
-        </w:rPr>
-        <w:t>menggunakan</w:t>
-      </w:r>
-      <w:proofErr w:type="spellEnd"/>
-      <w:r>
-        <w:rPr>
-          <w:sz w:val="23"/>
-          <w:szCs w:val="23"/>
-        </w:rPr>
-        <w:t xml:space="preserve"> component </w:t>
-      </w:r>
-      <w:proofErr w:type="spellStart"/>
-      <w:r>
-        <w:rPr>
-          <w:sz w:val="23"/>
-          <w:szCs w:val="23"/>
-        </w:rPr>
-        <w:t>tersebut</w:t>
-      </w:r>
-      <w:proofErr w:type="spellEnd"/>
-      <w:r>
-        <w:rPr>
-          <w:sz w:val="23"/>
-          <w:szCs w:val="23"/>
-        </w:rPr>
-        <w:t xml:space="preserve">? </w:t>
-      </w:r>
-      <w:proofErr w:type="spellStart"/>
-      <w:r>
-        <w:rPr>
-          <w:sz w:val="23"/>
-          <w:szCs w:val="23"/>
-        </w:rPr>
-        <w:t>Bagaimana</w:t>
-      </w:r>
-      <w:proofErr w:type="spellEnd"/>
-      <w:r>
-        <w:rPr>
-          <w:sz w:val="23"/>
-          <w:szCs w:val="23"/>
-        </w:rPr>
-        <w:t xml:space="preserve"> </w:t>
-      </w:r>
-      <w:proofErr w:type="spellStart"/>
-      <w:r>
-        <w:rPr>
-          <w:sz w:val="23"/>
-          <w:szCs w:val="23"/>
-        </w:rPr>
-        <w:t>caranya</w:t>
-      </w:r>
-      <w:proofErr w:type="spellEnd"/>
-      <w:r>
-        <w:rPr>
-          <w:sz w:val="23"/>
-          <w:szCs w:val="23"/>
-        </w:rPr>
-        <w:t xml:space="preserve">? </w:t>
+      <w:r>
+        <w:rPr>
+          <w:sz w:val="23"/>
+          <w:szCs w:val="23"/>
+        </w:rPr>
+        <w:t xml:space="preserve">dalam tersebut belum terdapat pada module ReactJS. Apa yang akan dilakukan untuk dapat menggunakan component tersebut? Bagaimana caranya? </w:t>
       </w:r>
     </w:p>
     <w:p>
@@ -1704,7 +846,6 @@
           <w:rFonts w:ascii="Book Antiqua" w:hAnsi="Book Antiqua"/>
         </w:rPr>
       </w:pPr>
-      <w:proofErr w:type="spellStart"/>
       <w:r>
         <w:rPr>
           <w:rFonts w:ascii="Book Antiqua" w:hAnsi="Book Antiqua"/>
@@ -1713,18 +854,7 @@
           <w:sz w:val="31"/>
           <w:szCs w:val="31"/>
         </w:rPr>
-        <w:t>Praktikum</w:t>
-      </w:r>
-      <w:proofErr w:type="spellEnd"/>
-      <w:r>
-        <w:rPr>
-          <w:rFonts w:ascii="Book Antiqua" w:hAnsi="Book Antiqua"/>
-          <w:b/>
-          <w:bCs/>
-          <w:sz w:val="31"/>
-          <w:szCs w:val="31"/>
-        </w:rPr>
-        <w:t xml:space="preserve"> </w:t>
+        <w:t xml:space="preserve">Praktikum </w:t>
       </w:r>
       <w:r>
         <w:rPr>
@@ -1798,7 +928,6 @@
           <w:szCs w:val="25"/>
         </w:rPr>
       </w:pPr>
-      <w:proofErr w:type="spellStart"/>
       <w:r>
         <w:rPr>
           <w:b/>
@@ -1806,37 +935,7 @@
           <w:sz w:val="25"/>
           <w:szCs w:val="25"/>
         </w:rPr>
-        <w:t>Pertanyaan</w:t>
-      </w:r>
-      <w:proofErr w:type="spellEnd"/>
-      <w:r>
-        <w:rPr>
-          <w:b/>
-          <w:bCs/>
-          <w:sz w:val="25"/>
-          <w:szCs w:val="25"/>
-        </w:rPr>
-        <w:t xml:space="preserve"> </w:t>
-      </w:r>
-      <w:proofErr w:type="spellStart"/>
-      <w:r>
-        <w:rPr>
-          <w:b/>
-          <w:bCs/>
-          <w:sz w:val="25"/>
-          <w:szCs w:val="25"/>
-        </w:rPr>
-        <w:t>Praktikum</w:t>
-      </w:r>
-      <w:proofErr w:type="spellEnd"/>
-      <w:r>
-        <w:rPr>
-          <w:b/>
-          <w:bCs/>
-          <w:sz w:val="25"/>
-          <w:szCs w:val="25"/>
-        </w:rPr>
-        <w:t xml:space="preserve"> 2 </w:t>
+        <w:t xml:space="preserve">Pertanyaan Praktikum 2 </w:t>
       </w:r>
     </w:p>
     <w:p>
@@ -1861,21 +960,12 @@
           <w:szCs w:val="25"/>
         </w:rPr>
       </w:pPr>
-      <w:proofErr w:type="spellStart"/>
-      <w:r>
-        <w:rPr>
-          <w:sz w:val="23"/>
-          <w:szCs w:val="23"/>
-        </w:rPr>
-        <w:t>Kenapa</w:t>
-      </w:r>
-      <w:proofErr w:type="spellEnd"/>
-      <w:r>
-        <w:rPr>
-          <w:sz w:val="23"/>
-          <w:szCs w:val="23"/>
-        </w:rPr>
-        <w:t xml:space="preserve"> </w:t>
+      <w:r>
+        <w:rPr>
+          <w:sz w:val="23"/>
+          <w:szCs w:val="23"/>
+        </w:rPr>
+        <w:t xml:space="preserve">Kenapa </w:t>
       </w:r>
       <w:r>
         <w:rPr>
@@ -1886,85 +976,12 @@
         </w:rPr>
         <w:t xml:space="preserve">json-server </w:t>
       </w:r>
-      <w:proofErr w:type="spellStart"/>
-      <w:r>
-        <w:rPr>
-          <w:sz w:val="23"/>
-          <w:szCs w:val="23"/>
-        </w:rPr>
-        <w:t>dijalankan</w:t>
-      </w:r>
-      <w:proofErr w:type="spellEnd"/>
-      <w:r>
-        <w:rPr>
-          <w:sz w:val="23"/>
-          <w:szCs w:val="23"/>
-        </w:rPr>
-        <w:t xml:space="preserve"> pada port 3001? </w:t>
-      </w:r>
-      <w:proofErr w:type="spellStart"/>
-      <w:r>
-        <w:rPr>
-          <w:sz w:val="23"/>
-          <w:szCs w:val="23"/>
-        </w:rPr>
-        <w:t>Kenapa</w:t>
-      </w:r>
-      <w:proofErr w:type="spellEnd"/>
-      <w:r>
-        <w:rPr>
-          <w:sz w:val="23"/>
-          <w:szCs w:val="23"/>
-        </w:rPr>
-        <w:t xml:space="preserve"> </w:t>
-      </w:r>
-      <w:proofErr w:type="spellStart"/>
-      <w:r>
-        <w:rPr>
-          <w:sz w:val="23"/>
-          <w:szCs w:val="23"/>
-        </w:rPr>
-        <w:t>tidak</w:t>
-      </w:r>
-      <w:proofErr w:type="spellEnd"/>
-      <w:r>
-        <w:rPr>
-          <w:sz w:val="23"/>
-          <w:szCs w:val="23"/>
-        </w:rPr>
-        <w:t xml:space="preserve"> </w:t>
-      </w:r>
-      <w:proofErr w:type="spellStart"/>
-      <w:r>
-        <w:rPr>
-          <w:sz w:val="23"/>
-          <w:szCs w:val="23"/>
-        </w:rPr>
-        <w:t>sama-sama</w:t>
-      </w:r>
-      <w:proofErr w:type="spellEnd"/>
-      <w:r>
-        <w:rPr>
-          <w:sz w:val="23"/>
-          <w:szCs w:val="23"/>
-        </w:rPr>
-        <w:t xml:space="preserve"> </w:t>
-      </w:r>
-      <w:proofErr w:type="spellStart"/>
-      <w:r>
-        <w:rPr>
-          <w:sz w:val="23"/>
-          <w:szCs w:val="23"/>
-        </w:rPr>
-        <w:t>dijalankan</w:t>
-      </w:r>
-      <w:proofErr w:type="spellEnd"/>
-      <w:r>
-        <w:rPr>
-          <w:sz w:val="23"/>
-          <w:szCs w:val="23"/>
-        </w:rPr>
-        <w:t xml:space="preserve"> pada </w:t>
+      <w:r>
+        <w:rPr>
+          <w:sz w:val="23"/>
+          <w:szCs w:val="23"/>
+        </w:rPr>
+        <w:t xml:space="preserve">dijalankan pada port 3001? Kenapa tidak sama-sama dijalankan pada </w:t>
       </w:r>
       <w:r>
         <w:rPr>
@@ -1980,71 +997,7 @@
           <w:sz w:val="23"/>
           <w:szCs w:val="23"/>
         </w:rPr>
-        <w:t xml:space="preserve">3000 </w:t>
-      </w:r>
-      <w:proofErr w:type="spellStart"/>
-      <w:r>
-        <w:rPr>
-          <w:sz w:val="23"/>
-          <w:szCs w:val="23"/>
-        </w:rPr>
-        <w:t>seperti</w:t>
-      </w:r>
-      <w:proofErr w:type="spellEnd"/>
-      <w:r>
-        <w:rPr>
-          <w:sz w:val="23"/>
-          <w:szCs w:val="23"/>
-        </w:rPr>
-        <w:t xml:space="preserve"> project react yang </w:t>
-      </w:r>
-      <w:proofErr w:type="spellStart"/>
-      <w:r>
-        <w:rPr>
-          <w:sz w:val="23"/>
-          <w:szCs w:val="23"/>
-        </w:rPr>
-        <w:t>sudah</w:t>
-      </w:r>
-      <w:proofErr w:type="spellEnd"/>
-      <w:r>
-        <w:rPr>
-          <w:sz w:val="23"/>
-          <w:szCs w:val="23"/>
-        </w:rPr>
-        <w:t xml:space="preserve"> </w:t>
-      </w:r>
-      <w:proofErr w:type="spellStart"/>
-      <w:r>
-        <w:rPr>
-          <w:sz w:val="23"/>
-          <w:szCs w:val="23"/>
-        </w:rPr>
-        <w:t>kita</w:t>
-      </w:r>
-      <w:proofErr w:type="spellEnd"/>
-      <w:r>
-        <w:rPr>
-          <w:sz w:val="23"/>
-          <w:szCs w:val="23"/>
-        </w:rPr>
-        <w:t xml:space="preserve"> </w:t>
-      </w:r>
-      <w:proofErr w:type="spellStart"/>
-      <w:r>
-        <w:rPr>
-          <w:sz w:val="23"/>
-          <w:szCs w:val="23"/>
-        </w:rPr>
-        <w:t>buat</w:t>
-      </w:r>
-      <w:proofErr w:type="spellEnd"/>
-      <w:r>
-        <w:rPr>
-          <w:sz w:val="23"/>
-          <w:szCs w:val="23"/>
-        </w:rPr>
-        <w:t xml:space="preserve">? </w:t>
+        <w:t xml:space="preserve">3000 seperti project react yang sudah kita buat? </w:t>
       </w:r>
     </w:p>
     <w:p>
@@ -2059,69 +1012,12 @@
           <w:szCs w:val="25"/>
         </w:rPr>
       </w:pPr>
-      <w:proofErr w:type="spellStart"/>
-      <w:r>
-        <w:rPr>
-          <w:sz w:val="23"/>
-          <w:szCs w:val="23"/>
-        </w:rPr>
-        <w:t>Bagaimana</w:t>
-      </w:r>
-      <w:proofErr w:type="spellEnd"/>
-      <w:r>
-        <w:rPr>
-          <w:sz w:val="23"/>
-          <w:szCs w:val="23"/>
-        </w:rPr>
-        <w:t xml:space="preserve"> </w:t>
-      </w:r>
-      <w:proofErr w:type="spellStart"/>
-      <w:r>
-        <w:rPr>
-          <w:sz w:val="23"/>
-          <w:szCs w:val="23"/>
-        </w:rPr>
-        <w:t>jadinya</w:t>
-      </w:r>
-      <w:proofErr w:type="spellEnd"/>
-      <w:r>
-        <w:rPr>
-          <w:sz w:val="23"/>
-          <w:szCs w:val="23"/>
-        </w:rPr>
-        <w:t xml:space="preserve"> kalua </w:t>
-      </w:r>
-      <w:proofErr w:type="spellStart"/>
-      <w:r>
-        <w:rPr>
-          <w:sz w:val="23"/>
-          <w:szCs w:val="23"/>
-        </w:rPr>
-        <w:t>kita</w:t>
-      </w:r>
-      <w:proofErr w:type="spellEnd"/>
-      <w:r>
-        <w:rPr>
-          <w:sz w:val="23"/>
-          <w:szCs w:val="23"/>
-        </w:rPr>
-        <w:t xml:space="preserve"> </w:t>
-      </w:r>
-      <w:proofErr w:type="spellStart"/>
-      <w:r>
-        <w:rPr>
-          <w:sz w:val="23"/>
-          <w:szCs w:val="23"/>
-        </w:rPr>
-        <w:t>ganti</w:t>
-      </w:r>
-      <w:proofErr w:type="spellEnd"/>
-      <w:r>
-        <w:rPr>
-          <w:sz w:val="23"/>
-          <w:szCs w:val="23"/>
-        </w:rPr>
-        <w:t xml:space="preserve"> </w:t>
+      <w:r>
+        <w:rPr>
+          <w:sz w:val="23"/>
+          <w:szCs w:val="23"/>
+        </w:rPr>
+        <w:t xml:space="preserve">Bagaimana jadinya kalua kita ganti </w:t>
       </w:r>
       <w:r>
         <w:rPr>
@@ -2132,21 +1028,12 @@
         </w:rPr>
         <w:t xml:space="preserve">port json-server </w:t>
       </w:r>
-      <w:proofErr w:type="spellStart"/>
-      <w:r>
-        <w:rPr>
-          <w:sz w:val="23"/>
-          <w:szCs w:val="23"/>
-        </w:rPr>
-        <w:t>menjadi</w:t>
-      </w:r>
-      <w:proofErr w:type="spellEnd"/>
-      <w:r>
-        <w:rPr>
-          <w:sz w:val="23"/>
-          <w:szCs w:val="23"/>
-        </w:rPr>
-        <w:t xml:space="preserve"> 3000? </w:t>
+      <w:r>
+        <w:rPr>
+          <w:sz w:val="23"/>
+          <w:szCs w:val="23"/>
+        </w:rPr>
+        <w:t xml:space="preserve">menjadi 3000? </w:t>
       </w:r>
     </w:p>
     <w:p>
@@ -2158,111 +1045,13 @@
           <w:szCs w:val="25"/>
         </w:rPr>
       </w:pPr>
-      <w:proofErr w:type="spellStart"/>
-      <w:r>
-        <w:rPr>
-          <w:sz w:val="23"/>
-          <w:szCs w:val="23"/>
-        </w:rPr>
-        <w:t>Dia</w:t>
-      </w:r>
-      <w:proofErr w:type="spellEnd"/>
-      <w:r>
-        <w:rPr>
-          <w:sz w:val="23"/>
-          <w:szCs w:val="23"/>
-        </w:rPr>
-        <w:t xml:space="preserve"> </w:t>
-      </w:r>
-      <w:proofErr w:type="spellStart"/>
-      <w:r>
-        <w:rPr>
-          <w:sz w:val="23"/>
-          <w:szCs w:val="23"/>
-        </w:rPr>
-        <w:t>akan</w:t>
-      </w:r>
-      <w:proofErr w:type="spellEnd"/>
-      <w:r>
-        <w:rPr>
-          <w:sz w:val="23"/>
-          <w:szCs w:val="23"/>
-        </w:rPr>
-        <w:t xml:space="preserve"> auto </w:t>
-      </w:r>
-      <w:proofErr w:type="spellStart"/>
-      <w:r>
-        <w:rPr>
-          <w:sz w:val="23"/>
-          <w:szCs w:val="23"/>
-        </w:rPr>
-        <w:t>berubah</w:t>
-      </w:r>
-      <w:proofErr w:type="spellEnd"/>
-      <w:r>
-        <w:rPr>
-          <w:sz w:val="23"/>
-          <w:szCs w:val="23"/>
-        </w:rPr>
-        <w:t xml:space="preserve"> </w:t>
-      </w:r>
-      <w:proofErr w:type="spellStart"/>
-      <w:r>
-        <w:rPr>
-          <w:sz w:val="23"/>
-          <w:szCs w:val="23"/>
-        </w:rPr>
-        <w:t>tanpa</w:t>
-      </w:r>
-      <w:proofErr w:type="spellEnd"/>
-      <w:r>
-        <w:rPr>
-          <w:sz w:val="23"/>
-          <w:szCs w:val="23"/>
-        </w:rPr>
-        <w:t xml:space="preserve"> </w:t>
-      </w:r>
-      <w:proofErr w:type="spellStart"/>
-      <w:r>
-        <w:rPr>
-          <w:sz w:val="23"/>
-          <w:szCs w:val="23"/>
-        </w:rPr>
-        <w:t>ada</w:t>
-      </w:r>
-      <w:proofErr w:type="spellEnd"/>
-      <w:r>
-        <w:rPr>
-          <w:sz w:val="23"/>
-          <w:szCs w:val="23"/>
-        </w:rPr>
-        <w:t xml:space="preserve"> </w:t>
-      </w:r>
-      <w:proofErr w:type="spellStart"/>
-      <w:r>
-        <w:rPr>
-          <w:sz w:val="23"/>
-          <w:szCs w:val="23"/>
-        </w:rPr>
-        <w:t>isi</w:t>
-      </w:r>
-      <w:proofErr w:type="spellEnd"/>
-      <w:r>
-        <w:rPr>
-          <w:sz w:val="23"/>
-          <w:szCs w:val="23"/>
-        </w:rPr>
-        <w:t xml:space="preserve"> list data </w:t>
-      </w:r>
-      <w:proofErr w:type="spellStart"/>
-      <w:r>
-        <w:rPr>
-          <w:sz w:val="23"/>
-          <w:szCs w:val="23"/>
-        </w:rPr>
-        <w:t>artikel</w:t>
-      </w:r>
-      <w:proofErr w:type="spellEnd"/>
+      <w:r>
+        <w:rPr>
+          <w:sz w:val="23"/>
+          <w:szCs w:val="23"/>
+        </w:rPr>
+        <w:t>Dia akan auto berubah tanpa ada isi list data artikel</w:t>
+      </w:r>
     </w:p>
     <w:p>
       <w:pPr>
@@ -2396,7 +1185,6 @@
           <w:szCs w:val="31"/>
         </w:rPr>
       </w:pPr>
-      <w:proofErr w:type="spellStart"/>
       <w:r>
         <w:rPr>
           <w:rFonts w:ascii="Book Antiqua" w:hAnsi="Book Antiqua"/>
@@ -2405,18 +1193,7 @@
           <w:sz w:val="31"/>
           <w:szCs w:val="31"/>
         </w:rPr>
-        <w:t>Praktikum</w:t>
-      </w:r>
-      <w:proofErr w:type="spellEnd"/>
-      <w:r>
-        <w:rPr>
-          <w:rFonts w:ascii="Book Antiqua" w:hAnsi="Book Antiqua"/>
-          <w:b/>
-          <w:bCs/>
-          <w:sz w:val="31"/>
-          <w:szCs w:val="31"/>
-        </w:rPr>
-        <w:t xml:space="preserve"> </w:t>
+        <w:t xml:space="preserve">Praktikum </w:t>
       </w:r>
       <w:r>
         <w:rPr>
@@ -2493,7 +1270,6 @@
           <w:szCs w:val="25"/>
         </w:rPr>
       </w:pPr>
-      <w:proofErr w:type="spellStart"/>
       <w:r>
         <w:rPr>
           <w:b/>
@@ -2501,37 +1277,7 @@
           <w:sz w:val="25"/>
           <w:szCs w:val="25"/>
         </w:rPr>
-        <w:t>Pertanyaan</w:t>
-      </w:r>
-      <w:proofErr w:type="spellEnd"/>
-      <w:r>
-        <w:rPr>
-          <w:b/>
-          <w:bCs/>
-          <w:sz w:val="25"/>
-          <w:szCs w:val="25"/>
-        </w:rPr>
-        <w:t xml:space="preserve"> </w:t>
-      </w:r>
-      <w:proofErr w:type="spellStart"/>
-      <w:r>
-        <w:rPr>
-          <w:b/>
-          <w:bCs/>
-          <w:sz w:val="25"/>
-          <w:szCs w:val="25"/>
-        </w:rPr>
-        <w:t>Praktikum</w:t>
-      </w:r>
-      <w:proofErr w:type="spellEnd"/>
-      <w:r>
-        <w:rPr>
-          <w:b/>
-          <w:bCs/>
-          <w:sz w:val="25"/>
-          <w:szCs w:val="25"/>
-        </w:rPr>
-        <w:t xml:space="preserve"> 3 </w:t>
+        <w:t xml:space="preserve">Pertanyaan Praktikum 3 </w:t>
       </w:r>
     </w:p>
     <w:p>
@@ -2546,101 +1292,12 @@
           <w:szCs w:val="25"/>
         </w:rPr>
       </w:pPr>
-      <w:proofErr w:type="spellStart"/>
-      <w:r>
-        <w:rPr>
-          <w:sz w:val="23"/>
-          <w:szCs w:val="23"/>
-        </w:rPr>
-        <w:t>Apa</w:t>
-      </w:r>
-      <w:proofErr w:type="spellEnd"/>
-      <w:r>
-        <w:rPr>
-          <w:sz w:val="23"/>
-          <w:szCs w:val="23"/>
-        </w:rPr>
-        <w:t xml:space="preserve"> yang </w:t>
-      </w:r>
-      <w:proofErr w:type="spellStart"/>
-      <w:r>
-        <w:rPr>
-          <w:sz w:val="23"/>
-          <w:szCs w:val="23"/>
-        </w:rPr>
-        <w:t>terjadi</w:t>
-      </w:r>
-      <w:proofErr w:type="spellEnd"/>
-      <w:r>
-        <w:rPr>
-          <w:sz w:val="23"/>
-          <w:szCs w:val="23"/>
-        </w:rPr>
-        <w:t xml:space="preserve"> </w:t>
-      </w:r>
-      <w:proofErr w:type="spellStart"/>
-      <w:r>
-        <w:rPr>
-          <w:sz w:val="23"/>
-          <w:szCs w:val="23"/>
-        </w:rPr>
-        <w:t>setelah</w:t>
-      </w:r>
-      <w:proofErr w:type="spellEnd"/>
-      <w:r>
-        <w:rPr>
-          <w:sz w:val="23"/>
-          <w:szCs w:val="23"/>
-        </w:rPr>
-        <w:t xml:space="preserve"> kalian </w:t>
-      </w:r>
-      <w:proofErr w:type="spellStart"/>
-      <w:r>
-        <w:rPr>
-          <w:sz w:val="23"/>
-          <w:szCs w:val="23"/>
-        </w:rPr>
-        <w:t>klik</w:t>
-      </w:r>
-      <w:proofErr w:type="spellEnd"/>
-      <w:r>
-        <w:rPr>
-          <w:sz w:val="23"/>
-          <w:szCs w:val="23"/>
-        </w:rPr>
-        <w:t xml:space="preserve"> </w:t>
-      </w:r>
-      <w:proofErr w:type="spellStart"/>
-      <w:r>
-        <w:rPr>
-          <w:sz w:val="23"/>
-          <w:szCs w:val="23"/>
-        </w:rPr>
-        <w:t>tombol</w:t>
-      </w:r>
-      <w:proofErr w:type="spellEnd"/>
-      <w:r>
-        <w:rPr>
-          <w:sz w:val="23"/>
-          <w:szCs w:val="23"/>
-        </w:rPr>
-        <w:t xml:space="preserve"> </w:t>
-      </w:r>
-      <w:proofErr w:type="spellStart"/>
-      <w:r>
-        <w:rPr>
-          <w:sz w:val="23"/>
-          <w:szCs w:val="23"/>
-        </w:rPr>
-        <w:t>hapus</w:t>
-      </w:r>
-      <w:proofErr w:type="spellEnd"/>
-      <w:r>
-        <w:rPr>
-          <w:sz w:val="23"/>
-          <w:szCs w:val="23"/>
-        </w:rPr>
-        <w:t xml:space="preserve">? </w:t>
+      <w:r>
+        <w:rPr>
+          <w:sz w:val="23"/>
+          <w:szCs w:val="23"/>
+        </w:rPr>
+        <w:t xml:space="preserve">Apa yang terjadi setelah kalian klik tombol hapus? </w:t>
       </w:r>
     </w:p>
     <w:p>
@@ -2655,23 +1312,13 @@
           <w:szCs w:val="25"/>
         </w:rPr>
       </w:pPr>
-      <w:proofErr w:type="spellStart"/>
-      <w:r>
-        <w:rPr>
-          <w:sz w:val="23"/>
-          <w:szCs w:val="23"/>
-        </w:rPr>
-        <w:t>Perhatikan</w:t>
-      </w:r>
-      <w:proofErr w:type="spellEnd"/>
-      <w:r>
-        <w:rPr>
-          <w:sz w:val="23"/>
-          <w:szCs w:val="23"/>
-        </w:rPr>
-        <w:t xml:space="preserve"> file </w:t>
-      </w:r>
-      <w:proofErr w:type="spellStart"/>
+      <w:r>
+        <w:rPr>
+          <w:sz w:val="23"/>
+          <w:szCs w:val="23"/>
+        </w:rPr>
+        <w:t xml:space="preserve">Perhatikan file </w:t>
+      </w:r>
       <w:r>
         <w:rPr>
           <w:rFonts w:ascii="Trebuchet MS" w:hAnsi="Trebuchet MS" w:cs="Trebuchet MS"/>
@@ -2683,93 +1330,12 @@
         </w:rPr>
         <w:t>listArtikel.json</w:t>
       </w:r>
-      <w:proofErr w:type="spellEnd"/>
-      <w:r>
-        <w:rPr>
-          <w:sz w:val="23"/>
-          <w:szCs w:val="23"/>
-        </w:rPr>
-        <w:t xml:space="preserve">, </w:t>
-      </w:r>
-      <w:proofErr w:type="spellStart"/>
-      <w:r>
-        <w:rPr>
-          <w:sz w:val="23"/>
-          <w:szCs w:val="23"/>
-        </w:rPr>
-        <w:t>apa</w:t>
-      </w:r>
-      <w:proofErr w:type="spellEnd"/>
-      <w:r>
-        <w:rPr>
-          <w:sz w:val="23"/>
-          <w:szCs w:val="23"/>
-        </w:rPr>
-        <w:t xml:space="preserve"> yang </w:t>
-      </w:r>
-      <w:proofErr w:type="spellStart"/>
-      <w:r>
-        <w:rPr>
-          <w:sz w:val="23"/>
-          <w:szCs w:val="23"/>
-        </w:rPr>
-        <w:t>terjadi</w:t>
-      </w:r>
-      <w:proofErr w:type="spellEnd"/>
-      <w:r>
-        <w:rPr>
-          <w:sz w:val="23"/>
-          <w:szCs w:val="23"/>
-        </w:rPr>
-        <w:t xml:space="preserve"> pada file </w:t>
-      </w:r>
-      <w:proofErr w:type="spellStart"/>
-      <w:r>
-        <w:rPr>
-          <w:sz w:val="23"/>
-          <w:szCs w:val="23"/>
-        </w:rPr>
-        <w:t>tersebut</w:t>
-      </w:r>
-      <w:proofErr w:type="spellEnd"/>
-      <w:r>
-        <w:rPr>
-          <w:sz w:val="23"/>
-          <w:szCs w:val="23"/>
-        </w:rPr>
-        <w:t xml:space="preserve">? </w:t>
-      </w:r>
-      <w:proofErr w:type="spellStart"/>
-      <w:r>
-        <w:rPr>
-          <w:sz w:val="23"/>
-          <w:szCs w:val="23"/>
-        </w:rPr>
-        <w:t>Kenapa</w:t>
-      </w:r>
-      <w:proofErr w:type="spellEnd"/>
-      <w:r>
-        <w:rPr>
-          <w:sz w:val="23"/>
-          <w:szCs w:val="23"/>
-        </w:rPr>
-        <w:t xml:space="preserve"> </w:t>
-      </w:r>
-      <w:proofErr w:type="spellStart"/>
-      <w:r>
-        <w:rPr>
-          <w:sz w:val="23"/>
-          <w:szCs w:val="23"/>
-        </w:rPr>
-        <w:t>demikian</w:t>
-      </w:r>
-      <w:proofErr w:type="spellEnd"/>
-      <w:r>
-        <w:rPr>
-          <w:sz w:val="23"/>
-          <w:szCs w:val="23"/>
-        </w:rPr>
-        <w:t xml:space="preserve">? </w:t>
+      <w:r>
+        <w:rPr>
+          <w:sz w:val="23"/>
+          <w:szCs w:val="23"/>
+        </w:rPr>
+        <w:t xml:space="preserve">, apa yang terjadi pada file tersebut? Kenapa demikian? </w:t>
       </w:r>
     </w:p>
     <w:p>
@@ -2784,23 +1350,13 @@
           <w:szCs w:val="25"/>
         </w:rPr>
       </w:pPr>
-      <w:proofErr w:type="spellStart"/>
-      <w:r>
-        <w:rPr>
-          <w:sz w:val="23"/>
-          <w:szCs w:val="23"/>
-        </w:rPr>
-        <w:t>Fungsi</w:t>
-      </w:r>
-      <w:proofErr w:type="spellEnd"/>
-      <w:r>
-        <w:rPr>
-          <w:sz w:val="23"/>
-          <w:szCs w:val="23"/>
-        </w:rPr>
-        <w:t xml:space="preserve"> </w:t>
-      </w:r>
-      <w:proofErr w:type="spellStart"/>
+      <w:r>
+        <w:rPr>
+          <w:sz w:val="23"/>
+          <w:szCs w:val="23"/>
+        </w:rPr>
+        <w:t xml:space="preserve">Fungsi </w:t>
+      </w:r>
       <w:r>
         <w:rPr>
           <w:rFonts w:ascii="Trebuchet MS" w:hAnsi="Trebuchet MS" w:cs="Trebuchet MS"/>
@@ -2810,67 +1366,14 @@
           <w:sz w:val="19"/>
           <w:szCs w:val="19"/>
         </w:rPr>
-        <w:t>handleHapusArtikel</w:t>
-      </w:r>
-      <w:proofErr w:type="spellEnd"/>
-      <w:r>
-        <w:rPr>
-          <w:rFonts w:ascii="Trebuchet MS" w:hAnsi="Trebuchet MS" w:cs="Trebuchet MS"/>
-          <w:b/>
-          <w:bCs/>
-          <w:color w:val="006FC0"/>
-          <w:sz w:val="19"/>
-          <w:szCs w:val="19"/>
-        </w:rPr>
-        <w:t xml:space="preserve"> </w:t>
-      </w:r>
-      <w:proofErr w:type="spellStart"/>
-      <w:r>
-        <w:rPr>
-          <w:sz w:val="23"/>
-          <w:szCs w:val="23"/>
-        </w:rPr>
-        <w:t>itu</w:t>
-      </w:r>
-      <w:proofErr w:type="spellEnd"/>
-      <w:r>
-        <w:rPr>
-          <w:sz w:val="23"/>
-          <w:szCs w:val="23"/>
-        </w:rPr>
-        <w:t xml:space="preserve"> </w:t>
-      </w:r>
-      <w:proofErr w:type="spellStart"/>
-      <w:r>
-        <w:rPr>
-          <w:sz w:val="23"/>
-          <w:szCs w:val="23"/>
-        </w:rPr>
-        <w:t>untuk</w:t>
-      </w:r>
-      <w:proofErr w:type="spellEnd"/>
-      <w:r>
-        <w:rPr>
-          <w:sz w:val="23"/>
-          <w:szCs w:val="23"/>
-        </w:rPr>
-        <w:t xml:space="preserve"> </w:t>
-      </w:r>
-      <w:proofErr w:type="spellStart"/>
-      <w:r>
-        <w:rPr>
-          <w:sz w:val="23"/>
-          <w:szCs w:val="23"/>
-        </w:rPr>
-        <w:t>apa</w:t>
-      </w:r>
-      <w:proofErr w:type="spellEnd"/>
-      <w:r>
-        <w:rPr>
-          <w:sz w:val="23"/>
-          <w:szCs w:val="23"/>
-        </w:rPr>
-        <w:t xml:space="preserve">? </w:t>
+        <w:t xml:space="preserve">handleHapusArtikel </w:t>
+      </w:r>
+      <w:r>
+        <w:rPr>
+          <w:sz w:val="23"/>
+          <w:szCs w:val="23"/>
+        </w:rPr>
+        <w:t xml:space="preserve">itu untuk apa? </w:t>
       </w:r>
     </w:p>
     <w:p>
@@ -2885,56 +1388,13 @@
           <w:szCs w:val="25"/>
         </w:rPr>
       </w:pPr>
-      <w:proofErr w:type="spellStart"/>
-      <w:r>
-        <w:rPr>
-          <w:sz w:val="23"/>
-          <w:szCs w:val="23"/>
-        </w:rPr>
-        <w:t>Jelaskan</w:t>
-      </w:r>
-      <w:proofErr w:type="spellEnd"/>
-      <w:r>
-        <w:rPr>
-          <w:sz w:val="23"/>
-          <w:szCs w:val="23"/>
-        </w:rPr>
-        <w:t xml:space="preserve"> </w:t>
-      </w:r>
-      <w:proofErr w:type="spellStart"/>
-      <w:r>
-        <w:rPr>
-          <w:sz w:val="23"/>
-          <w:szCs w:val="23"/>
-        </w:rPr>
-        <w:t>perbedaan</w:t>
-      </w:r>
-      <w:proofErr w:type="spellEnd"/>
-      <w:r>
-        <w:rPr>
-          <w:sz w:val="23"/>
-          <w:szCs w:val="23"/>
-        </w:rPr>
-        <w:t xml:space="preserve"> </w:t>
-      </w:r>
-      <w:proofErr w:type="spellStart"/>
-      <w:r>
-        <w:rPr>
-          <w:sz w:val="23"/>
-          <w:szCs w:val="23"/>
-        </w:rPr>
-        <w:t>fungsi</w:t>
-      </w:r>
-      <w:proofErr w:type="spellEnd"/>
-      <w:r>
-        <w:rPr>
-          <w:sz w:val="23"/>
-          <w:szCs w:val="23"/>
-        </w:rPr>
-        <w:t xml:space="preserve"> </w:t>
-      </w:r>
-      <w:proofErr w:type="spellStart"/>
-      <w:proofErr w:type="gramStart"/>
+      <w:r>
+        <w:rPr>
+          <w:sz w:val="23"/>
+          <w:szCs w:val="23"/>
+        </w:rPr>
+        <w:t xml:space="preserve">Jelaskan perbedaan fungsi </w:t>
+      </w:r>
       <w:r>
         <w:rPr>
           <w:rFonts w:ascii="Trebuchet MS" w:hAnsi="Trebuchet MS" w:cs="Trebuchet MS"/>
@@ -2944,9 +1404,15 @@
           <w:sz w:val="19"/>
           <w:szCs w:val="19"/>
         </w:rPr>
-        <w:t>componentDidMount</w:t>
-      </w:r>
-      <w:proofErr w:type="spellEnd"/>
+        <w:t xml:space="preserve">componentDidMount() </w:t>
+      </w:r>
+      <w:r>
+        <w:rPr>
+          <w:sz w:val="23"/>
+          <w:szCs w:val="23"/>
+        </w:rPr>
+        <w:t xml:space="preserve">pada Gambar 1.18 dengan fungsi </w:t>
+      </w:r>
       <w:r>
         <w:rPr>
           <w:rFonts w:ascii="Trebuchet MS" w:hAnsi="Trebuchet MS" w:cs="Trebuchet MS"/>
@@ -2956,82 +1422,7 @@
           <w:sz w:val="19"/>
           <w:szCs w:val="19"/>
         </w:rPr>
-        <w:t>(</w:t>
-      </w:r>
-      <w:proofErr w:type="gramEnd"/>
-      <w:r>
-        <w:rPr>
-          <w:rFonts w:ascii="Trebuchet MS" w:hAnsi="Trebuchet MS" w:cs="Trebuchet MS"/>
-          <w:b/>
-          <w:bCs/>
-          <w:color w:val="006FC0"/>
-          <w:sz w:val="19"/>
-          <w:szCs w:val="19"/>
-        </w:rPr>
-        <w:t xml:space="preserve">) </w:t>
-      </w:r>
-      <w:r>
-        <w:rPr>
-          <w:sz w:val="23"/>
-          <w:szCs w:val="23"/>
-        </w:rPr>
-        <w:t xml:space="preserve">pada Gambar 1.18 </w:t>
-      </w:r>
-      <w:proofErr w:type="spellStart"/>
-      <w:r>
-        <w:rPr>
-          <w:sz w:val="23"/>
-          <w:szCs w:val="23"/>
-        </w:rPr>
-        <w:t>dengan</w:t>
-      </w:r>
-      <w:proofErr w:type="spellEnd"/>
-      <w:r>
-        <w:rPr>
-          <w:sz w:val="23"/>
-          <w:szCs w:val="23"/>
-        </w:rPr>
-        <w:t xml:space="preserve"> </w:t>
-      </w:r>
-      <w:proofErr w:type="spellStart"/>
-      <w:r>
-        <w:rPr>
-          <w:sz w:val="23"/>
-          <w:szCs w:val="23"/>
-        </w:rPr>
-        <w:t>fungsi</w:t>
-      </w:r>
-      <w:proofErr w:type="spellEnd"/>
-      <w:r>
-        <w:rPr>
-          <w:sz w:val="23"/>
-          <w:szCs w:val="23"/>
-        </w:rPr>
-        <w:t xml:space="preserve"> </w:t>
-      </w:r>
-      <w:proofErr w:type="spellStart"/>
-      <w:r>
-        <w:rPr>
-          <w:rFonts w:ascii="Trebuchet MS" w:hAnsi="Trebuchet MS" w:cs="Trebuchet MS"/>
-          <w:b/>
-          <w:bCs/>
-          <w:color w:val="006FC0"/>
-          <w:sz w:val="19"/>
-          <w:szCs w:val="19"/>
-        </w:rPr>
-        <w:t>componentDidMount</w:t>
-      </w:r>
-      <w:proofErr w:type="spellEnd"/>
-      <w:r>
-        <w:rPr>
-          <w:rFonts w:ascii="Trebuchet MS" w:hAnsi="Trebuchet MS" w:cs="Trebuchet MS"/>
-          <w:b/>
-          <w:bCs/>
-          <w:color w:val="006FC0"/>
-          <w:sz w:val="19"/>
-          <w:szCs w:val="19"/>
-        </w:rPr>
-        <w:t xml:space="preserve">() </w:t>
+        <w:t xml:space="preserve">componentDidMount() </w:t>
       </w:r>
       <w:r>
         <w:rPr>
@@ -3075,7 +1466,6 @@
           <w:szCs w:val="31"/>
         </w:rPr>
       </w:pPr>
-      <w:proofErr w:type="spellStart"/>
       <w:r>
         <w:rPr>
           <w:rFonts w:ascii="Book Antiqua" w:hAnsi="Book Antiqua"/>
@@ -3084,18 +1474,7 @@
           <w:sz w:val="31"/>
           <w:szCs w:val="31"/>
         </w:rPr>
-        <w:t>Praktikum</w:t>
-      </w:r>
-      <w:proofErr w:type="spellEnd"/>
-      <w:r>
-        <w:rPr>
-          <w:rFonts w:ascii="Book Antiqua" w:hAnsi="Book Antiqua"/>
-          <w:b/>
-          <w:bCs/>
-          <w:sz w:val="31"/>
-          <w:szCs w:val="31"/>
-        </w:rPr>
-        <w:t xml:space="preserve"> </w:t>
+        <w:t xml:space="preserve">Praktikum </w:t>
       </w:r>
       <w:r>
         <w:rPr>
@@ -3149,8 +1528,6 @@
           </wp:inline>
         </w:drawing>
       </w:r>
-      <w:bookmarkStart w:id="0" w:name="_GoBack"/>
-      <w:bookmarkEnd w:id="0"/>
     </w:p>
     <w:p>
       <w:pPr>
@@ -3164,7 +1541,6 @@
           <w:szCs w:val="25"/>
         </w:rPr>
       </w:pPr>
-      <w:proofErr w:type="spellStart"/>
       <w:r>
         <w:rPr>
           <w:b/>
@@ -3172,37 +1548,7 @@
           <w:sz w:val="25"/>
           <w:szCs w:val="25"/>
         </w:rPr>
-        <w:t>Pertanyaan</w:t>
-      </w:r>
-      <w:proofErr w:type="spellEnd"/>
-      <w:r>
-        <w:rPr>
-          <w:b/>
-          <w:bCs/>
-          <w:sz w:val="25"/>
-          <w:szCs w:val="25"/>
-        </w:rPr>
-        <w:t xml:space="preserve"> </w:t>
-      </w:r>
-      <w:proofErr w:type="spellStart"/>
-      <w:r>
-        <w:rPr>
-          <w:b/>
-          <w:bCs/>
-          <w:sz w:val="25"/>
-          <w:szCs w:val="25"/>
-        </w:rPr>
-        <w:t>Praktikum</w:t>
-      </w:r>
-      <w:proofErr w:type="spellEnd"/>
-      <w:r>
-        <w:rPr>
-          <w:b/>
-          <w:bCs/>
-          <w:sz w:val="25"/>
-          <w:szCs w:val="25"/>
-        </w:rPr>
-        <w:t xml:space="preserve"> 4 </w:t>
+        <w:t xml:space="preserve">Pertanyaan Praktikum 4 </w:t>
       </w:r>
     </w:p>
     <w:p>
@@ -3217,55 +1563,13 @@
           <w:szCs w:val="25"/>
         </w:rPr>
       </w:pPr>
-      <w:proofErr w:type="spellStart"/>
-      <w:r>
-        <w:rPr>
-          <w:sz w:val="23"/>
-          <w:szCs w:val="23"/>
-        </w:rPr>
-        <w:t>Jelaskan</w:t>
-      </w:r>
-      <w:proofErr w:type="spellEnd"/>
-      <w:r>
-        <w:rPr>
-          <w:sz w:val="23"/>
-          <w:szCs w:val="23"/>
-        </w:rPr>
-        <w:t xml:space="preserve"> </w:t>
-      </w:r>
-      <w:proofErr w:type="spellStart"/>
-      <w:r>
-        <w:rPr>
-          <w:sz w:val="23"/>
-          <w:szCs w:val="23"/>
-        </w:rPr>
-        <w:t>apa</w:t>
-      </w:r>
-      <w:proofErr w:type="spellEnd"/>
-      <w:r>
-        <w:rPr>
-          <w:sz w:val="23"/>
-          <w:szCs w:val="23"/>
-        </w:rPr>
-        <w:t xml:space="preserve"> yang </w:t>
-      </w:r>
-      <w:proofErr w:type="spellStart"/>
-      <w:r>
-        <w:rPr>
-          <w:sz w:val="23"/>
-          <w:szCs w:val="23"/>
-        </w:rPr>
-        <w:t>terjadi</w:t>
-      </w:r>
-      <w:proofErr w:type="spellEnd"/>
-      <w:r>
-        <w:rPr>
-          <w:sz w:val="23"/>
-          <w:szCs w:val="23"/>
-        </w:rPr>
-        <w:t xml:space="preserve"> pada file </w:t>
-      </w:r>
-      <w:proofErr w:type="spellStart"/>
+      <w:r>
+        <w:rPr>
+          <w:sz w:val="23"/>
+          <w:szCs w:val="23"/>
+        </w:rPr>
+        <w:t xml:space="preserve">Jelaskan apa yang terjadi pada file </w:t>
+      </w:r>
       <w:r>
         <w:rPr>
           <w:rFonts w:ascii="Trebuchet MS" w:hAnsi="Trebuchet MS" w:cs="Trebuchet MS"/>
@@ -3275,83 +1579,14 @@
           <w:sz w:val="19"/>
           <w:szCs w:val="19"/>
         </w:rPr>
-        <w:t>listArtikel.json</w:t>
-      </w:r>
-      <w:proofErr w:type="spellEnd"/>
-      <w:r>
-        <w:rPr>
-          <w:rFonts w:ascii="Trebuchet MS" w:hAnsi="Trebuchet MS" w:cs="Trebuchet MS"/>
-          <w:b/>
-          <w:bCs/>
-          <w:color w:val="006FC0"/>
-          <w:sz w:val="19"/>
-          <w:szCs w:val="19"/>
-        </w:rPr>
-        <w:t xml:space="preserve"> </w:t>
-      </w:r>
-      <w:proofErr w:type="spellStart"/>
-      <w:r>
-        <w:rPr>
-          <w:sz w:val="23"/>
-          <w:szCs w:val="23"/>
-        </w:rPr>
-        <w:t>sebelum</w:t>
-      </w:r>
-      <w:proofErr w:type="spellEnd"/>
-      <w:r>
-        <w:rPr>
-          <w:sz w:val="23"/>
-          <w:szCs w:val="23"/>
-        </w:rPr>
-        <w:t xml:space="preserve"> dan </w:t>
-      </w:r>
-      <w:proofErr w:type="spellStart"/>
-      <w:r>
-        <w:rPr>
-          <w:sz w:val="23"/>
-          <w:szCs w:val="23"/>
-        </w:rPr>
-        <w:t>setelah</w:t>
-      </w:r>
-      <w:proofErr w:type="spellEnd"/>
-      <w:r>
-        <w:rPr>
-          <w:sz w:val="23"/>
-          <w:szCs w:val="23"/>
-        </w:rPr>
-        <w:t xml:space="preserve"> </w:t>
-      </w:r>
-      <w:proofErr w:type="spellStart"/>
-      <w:r>
-        <w:rPr>
-          <w:sz w:val="23"/>
-          <w:szCs w:val="23"/>
-        </w:rPr>
-        <w:t>melakukan</w:t>
-      </w:r>
-      <w:proofErr w:type="spellEnd"/>
-      <w:r>
-        <w:rPr>
-          <w:sz w:val="23"/>
-          <w:szCs w:val="23"/>
-        </w:rPr>
-        <w:t xml:space="preserve"> </w:t>
-      </w:r>
-      <w:proofErr w:type="spellStart"/>
-      <w:r>
-        <w:rPr>
-          <w:sz w:val="23"/>
-          <w:szCs w:val="23"/>
-        </w:rPr>
-        <w:t>penambahan</w:t>
-      </w:r>
-      <w:proofErr w:type="spellEnd"/>
-      <w:r>
-        <w:rPr>
-          <w:sz w:val="23"/>
-          <w:szCs w:val="23"/>
-        </w:rPr>
-        <w:t xml:space="preserve"> data? </w:t>
+        <w:t xml:space="preserve">listArtikel.json </w:t>
+      </w:r>
+      <w:r>
+        <w:rPr>
+          <w:sz w:val="23"/>
+          <w:szCs w:val="23"/>
+        </w:rPr>
+        <w:t xml:space="preserve">sebelum dan setelah melakukan penambahan data? </w:t>
       </w:r>
     </w:p>
     <w:p>
@@ -3371,153 +1606,8 @@
           <w:sz w:val="23"/>
           <w:szCs w:val="23"/>
         </w:rPr>
-        <w:t xml:space="preserve">Data yang </w:t>
-      </w:r>
-      <w:proofErr w:type="spellStart"/>
-      <w:r>
-        <w:rPr>
-          <w:sz w:val="23"/>
-          <w:szCs w:val="23"/>
-        </w:rPr>
-        <w:t>ditampilkan</w:t>
-      </w:r>
-      <w:proofErr w:type="spellEnd"/>
-      <w:r>
-        <w:rPr>
-          <w:sz w:val="23"/>
-          <w:szCs w:val="23"/>
-        </w:rPr>
-        <w:t xml:space="preserve"> di browser </w:t>
-      </w:r>
-      <w:proofErr w:type="spellStart"/>
-      <w:r>
-        <w:rPr>
-          <w:sz w:val="23"/>
-          <w:szCs w:val="23"/>
-        </w:rPr>
-        <w:t>adalah</w:t>
-      </w:r>
-      <w:proofErr w:type="spellEnd"/>
-      <w:r>
-        <w:rPr>
-          <w:sz w:val="23"/>
-          <w:szCs w:val="23"/>
-        </w:rPr>
-        <w:t xml:space="preserve"> data </w:t>
-      </w:r>
-      <w:proofErr w:type="spellStart"/>
-      <w:r>
-        <w:rPr>
-          <w:sz w:val="23"/>
-          <w:szCs w:val="23"/>
-        </w:rPr>
-        <w:t>terbaru</w:t>
-      </w:r>
-      <w:proofErr w:type="spellEnd"/>
-      <w:r>
-        <w:rPr>
-          <w:sz w:val="23"/>
-          <w:szCs w:val="23"/>
-        </w:rPr>
-        <w:t xml:space="preserve"> </w:t>
-      </w:r>
-      <w:proofErr w:type="spellStart"/>
-      <w:r>
-        <w:rPr>
-          <w:sz w:val="23"/>
-          <w:szCs w:val="23"/>
-        </w:rPr>
-        <w:t>berada</w:t>
-      </w:r>
-      <w:proofErr w:type="spellEnd"/>
-      <w:r>
-        <w:rPr>
-          <w:sz w:val="23"/>
-          <w:szCs w:val="23"/>
-        </w:rPr>
-        <w:t xml:space="preserve"> di </w:t>
-      </w:r>
-      <w:proofErr w:type="spellStart"/>
-      <w:r>
-        <w:rPr>
-          <w:sz w:val="23"/>
-          <w:szCs w:val="23"/>
-        </w:rPr>
-        <w:t>posisi</w:t>
-      </w:r>
-      <w:proofErr w:type="spellEnd"/>
-      <w:r>
-        <w:rPr>
-          <w:sz w:val="23"/>
-          <w:szCs w:val="23"/>
-        </w:rPr>
-        <w:t xml:space="preserve"> </w:t>
-      </w:r>
-      <w:proofErr w:type="spellStart"/>
-      <w:r>
-        <w:rPr>
-          <w:sz w:val="23"/>
-          <w:szCs w:val="23"/>
-        </w:rPr>
-        <w:t>atas</w:t>
-      </w:r>
-      <w:proofErr w:type="spellEnd"/>
-      <w:r>
-        <w:rPr>
-          <w:sz w:val="23"/>
-          <w:szCs w:val="23"/>
-        </w:rPr>
-        <w:t xml:space="preserve"> dan data lama </w:t>
-      </w:r>
-      <w:proofErr w:type="spellStart"/>
-      <w:r>
-        <w:rPr>
-          <w:sz w:val="23"/>
-          <w:szCs w:val="23"/>
-        </w:rPr>
-        <w:t>berada</w:t>
-      </w:r>
-      <w:proofErr w:type="spellEnd"/>
-      <w:r>
-        <w:rPr>
-          <w:sz w:val="23"/>
-          <w:szCs w:val="23"/>
-        </w:rPr>
-        <w:t xml:space="preserve"> di </w:t>
-      </w:r>
-      <w:proofErr w:type="spellStart"/>
-      <w:r>
-        <w:rPr>
-          <w:sz w:val="23"/>
-          <w:szCs w:val="23"/>
-        </w:rPr>
-        <w:t>bawah</w:t>
-      </w:r>
-      <w:proofErr w:type="spellEnd"/>
-      <w:r>
-        <w:rPr>
-          <w:sz w:val="23"/>
-          <w:szCs w:val="23"/>
-        </w:rPr>
-        <w:t xml:space="preserve">, </w:t>
-      </w:r>
-      <w:proofErr w:type="spellStart"/>
-      <w:r>
-        <w:rPr>
-          <w:sz w:val="23"/>
-          <w:szCs w:val="23"/>
-        </w:rPr>
-        <w:t>sedangkan</w:t>
-      </w:r>
-      <w:proofErr w:type="spellEnd"/>
-      <w:r>
-        <w:rPr>
-          <w:sz w:val="23"/>
-          <w:szCs w:val="23"/>
-        </w:rPr>
-        <w:t xml:space="preserve"> pada file </w:t>
-      </w:r>
-      <w:proofErr w:type="spellStart"/>
+        <w:t xml:space="preserve">Data yang ditampilkan di browser adalah data terbaru berada di posisi atas dan data lama berada di bawah, sedangkan pada file </w:t>
+      </w:r>
       <w:r>
         <w:rPr>
           <w:rFonts w:ascii="Trebuchet MS" w:hAnsi="Trebuchet MS" w:cs="Trebuchet MS"/>
@@ -3527,139 +1617,212 @@
           <w:sz w:val="19"/>
           <w:szCs w:val="19"/>
         </w:rPr>
-        <w:t>listArtikel.json</w:t>
-      </w:r>
-      <w:proofErr w:type="spellEnd"/>
-      <w:r>
-        <w:rPr>
-          <w:rFonts w:ascii="Trebuchet MS" w:hAnsi="Trebuchet MS" w:cs="Trebuchet MS"/>
-          <w:b/>
-          <w:bCs/>
-          <w:color w:val="006FC0"/>
-          <w:sz w:val="19"/>
-          <w:szCs w:val="19"/>
-        </w:rPr>
-        <w:t xml:space="preserve"> </w:t>
-      </w:r>
-      <w:r>
-        <w:rPr>
-          <w:sz w:val="23"/>
-          <w:szCs w:val="23"/>
-        </w:rPr>
-        <w:t xml:space="preserve">data </w:t>
-      </w:r>
-      <w:proofErr w:type="spellStart"/>
-      <w:r>
-        <w:rPr>
-          <w:sz w:val="23"/>
-          <w:szCs w:val="23"/>
-        </w:rPr>
-        <w:t>terbaru</w:t>
-      </w:r>
-      <w:proofErr w:type="spellEnd"/>
-      <w:r>
-        <w:rPr>
-          <w:sz w:val="23"/>
-          <w:szCs w:val="23"/>
-        </w:rPr>
-        <w:t xml:space="preserve"> </w:t>
-      </w:r>
-      <w:proofErr w:type="spellStart"/>
-      <w:r>
-        <w:rPr>
-          <w:sz w:val="23"/>
-          <w:szCs w:val="23"/>
-        </w:rPr>
-        <w:t>malah</w:t>
-      </w:r>
-      <w:proofErr w:type="spellEnd"/>
-      <w:r>
-        <w:rPr>
-          <w:sz w:val="23"/>
-          <w:szCs w:val="23"/>
-        </w:rPr>
-        <w:t xml:space="preserve"> </w:t>
-      </w:r>
-      <w:proofErr w:type="spellStart"/>
-      <w:r>
-        <w:rPr>
-          <w:sz w:val="23"/>
-          <w:szCs w:val="23"/>
-        </w:rPr>
-        <w:t>berada</w:t>
-      </w:r>
-      <w:proofErr w:type="spellEnd"/>
-      <w:r>
-        <w:rPr>
-          <w:sz w:val="23"/>
-          <w:szCs w:val="23"/>
-        </w:rPr>
-        <w:t xml:space="preserve"> di </w:t>
-      </w:r>
-      <w:proofErr w:type="spellStart"/>
-      <w:r>
-        <w:rPr>
-          <w:sz w:val="23"/>
-          <w:szCs w:val="23"/>
-        </w:rPr>
-        <w:t>bawah</w:t>
-      </w:r>
-      <w:proofErr w:type="spellEnd"/>
-      <w:r>
-        <w:rPr>
-          <w:sz w:val="23"/>
-          <w:szCs w:val="23"/>
-        </w:rPr>
-        <w:t xml:space="preserve">. </w:t>
-      </w:r>
-      <w:proofErr w:type="spellStart"/>
-      <w:r>
-        <w:rPr>
-          <w:sz w:val="23"/>
-          <w:szCs w:val="23"/>
-        </w:rPr>
-        <w:t>Jelaskan</w:t>
-      </w:r>
-      <w:proofErr w:type="spellEnd"/>
-      <w:r>
-        <w:rPr>
-          <w:sz w:val="23"/>
-          <w:szCs w:val="23"/>
-        </w:rPr>
-        <w:t xml:space="preserve"> </w:t>
-      </w:r>
-      <w:proofErr w:type="spellStart"/>
-      <w:r>
-        <w:rPr>
-          <w:sz w:val="23"/>
-          <w:szCs w:val="23"/>
-        </w:rPr>
-        <w:t>mengapa</w:t>
-      </w:r>
-      <w:proofErr w:type="spellEnd"/>
-      <w:r>
-        <w:rPr>
-          <w:sz w:val="23"/>
-          <w:szCs w:val="23"/>
-        </w:rPr>
-        <w:t xml:space="preserve"> </w:t>
-      </w:r>
-      <w:proofErr w:type="spellStart"/>
-      <w:r>
-        <w:rPr>
-          <w:sz w:val="23"/>
-          <w:szCs w:val="23"/>
-        </w:rPr>
-        <w:t>demikian</w:t>
-      </w:r>
-      <w:proofErr w:type="spellEnd"/>
-      <w:r>
-        <w:rPr>
-          <w:sz w:val="23"/>
-          <w:szCs w:val="23"/>
-        </w:rPr>
-        <w:t xml:space="preserve">? </w:t>
-      </w:r>
+        <w:t xml:space="preserve">listArtikel.json </w:t>
+      </w:r>
+      <w:r>
+        <w:rPr>
+          <w:sz w:val="23"/>
+          <w:szCs w:val="23"/>
+        </w:rPr>
+        <w:t xml:space="preserve">data terbaru malah berada di bawah. Jelaskan mengapa demikian? </w:t>
+      </w:r>
+    </w:p>
+    <w:p>
+      <w:r>
+        <w:br w:type="page"/>
+      </w:r>
+    </w:p>
+    <w:p>
+      <w:pPr>
+        <w:jc w:val="center"/>
+        <w:rPr>
+          <w:rFonts w:ascii="Book Antiqua" w:hAnsi="Book Antiqua"/>
+          <w:b/>
+          <w:bCs/>
+          <w:sz w:val="31"/>
+          <w:szCs w:val="31"/>
+        </w:rPr>
+      </w:pPr>
+      <w:r>
+        <w:rPr>
+          <w:rFonts w:ascii="Book Antiqua" w:hAnsi="Book Antiqua"/>
+          <w:b/>
+          <w:bCs/>
+          <w:sz w:val="31"/>
+          <w:szCs w:val="31"/>
+        </w:rPr>
+        <w:t>Tugas</w:t>
+      </w:r>
+    </w:p>
+    <w:p>
+      <w:pPr>
+        <w:jc w:val="center"/>
+        <w:rPr>
+          <w:rFonts w:ascii="Book Antiqua" w:hAnsi="Book Antiqua"/>
+          <w:b/>
+          <w:bCs/>
+          <w:sz w:val="31"/>
+          <w:szCs w:val="31"/>
+        </w:rPr>
+      </w:pPr>
+      <w:r>
+        <w:rPr>
+          <w:noProof/>
+        </w:rPr>
+        <w:drawing>
+          <wp:inline distT="0" distB="0" distL="0" distR="0" wp14:anchorId="30E5C8CA" wp14:editId="04442256">
+            <wp:extent cx="6475730" cy="3642360"/>
+            <wp:effectExtent l="0" t="0" r="1270" b="0"/>
+            <wp:docPr id="9" name="Picture 9"/>
+            <wp:cNvGraphicFramePr>
+              <a:graphicFrameLocks xmlns:a="http://schemas.openxmlformats.org/drawingml/2006/main" noChangeAspect="1"/>
+            </wp:cNvGraphicFramePr>
+            <a:graphic xmlns:a="http://schemas.openxmlformats.org/drawingml/2006/main">
+              <a:graphicData uri="http://schemas.openxmlformats.org/drawingml/2006/picture">
+                <pic:pic xmlns:pic="http://schemas.openxmlformats.org/drawingml/2006/picture">
+                  <pic:nvPicPr>
+                    <pic:cNvPr id="1" name=""/>
+                    <pic:cNvPicPr/>
+                  </pic:nvPicPr>
+                  <pic:blipFill>
+                    <a:blip r:embed="rId13"/>
+                    <a:stretch>
+                      <a:fillRect/>
+                    </a:stretch>
+                  </pic:blipFill>
+                  <pic:spPr>
+                    <a:xfrm>
+                      <a:off x="0" y="0"/>
+                      <a:ext cx="6475730" cy="3642360"/>
+                    </a:xfrm>
+                    <a:prstGeom prst="rect">
+                      <a:avLst/>
+                    </a:prstGeom>
+                  </pic:spPr>
+                </pic:pic>
+              </a:graphicData>
+            </a:graphic>
+          </wp:inline>
+        </w:drawing>
+      </w:r>
+    </w:p>
+    <w:p>
+      <w:pPr>
+        <w:jc w:val="center"/>
+        <w:rPr>
+          <w:rFonts w:ascii="Book Antiqua" w:hAnsi="Book Antiqua"/>
+          <w:b/>
+          <w:bCs/>
+          <w:sz w:val="31"/>
+          <w:szCs w:val="31"/>
+        </w:rPr>
+      </w:pPr>
+      <w:r>
+        <w:rPr>
+          <w:noProof/>
+        </w:rPr>
+        <w:drawing>
+          <wp:inline distT="0" distB="0" distL="0" distR="0" wp14:anchorId="2ED54933" wp14:editId="7E719762">
+            <wp:extent cx="6475730" cy="2054860"/>
+            <wp:effectExtent l="0" t="0" r="1270" b="2540"/>
+            <wp:docPr id="10" name="Picture 10"/>
+            <wp:cNvGraphicFramePr>
+              <a:graphicFrameLocks xmlns:a="http://schemas.openxmlformats.org/drawingml/2006/main" noChangeAspect="1"/>
+            </wp:cNvGraphicFramePr>
+            <a:graphic xmlns:a="http://schemas.openxmlformats.org/drawingml/2006/main">
+              <a:graphicData uri="http://schemas.openxmlformats.org/drawingml/2006/picture">
+                <pic:pic xmlns:pic="http://schemas.openxmlformats.org/drawingml/2006/picture">
+                  <pic:nvPicPr>
+                    <pic:cNvPr id="1" name=""/>
+                    <pic:cNvPicPr/>
+                  </pic:nvPicPr>
+                  <pic:blipFill>
+                    <a:blip r:embed="rId14"/>
+                    <a:stretch>
+                      <a:fillRect/>
+                    </a:stretch>
+                  </pic:blipFill>
+                  <pic:spPr>
+                    <a:xfrm>
+                      <a:off x="0" y="0"/>
+                      <a:ext cx="6475730" cy="2054860"/>
+                    </a:xfrm>
+                    <a:prstGeom prst="rect">
+                      <a:avLst/>
+                    </a:prstGeom>
+                  </pic:spPr>
+                </pic:pic>
+              </a:graphicData>
+            </a:graphic>
+          </wp:inline>
+        </w:drawing>
+      </w:r>
+    </w:p>
+    <w:p>
+      <w:pPr>
+        <w:jc w:val="center"/>
+        <w:rPr>
+          <w:rFonts w:ascii="Book Antiqua" w:hAnsi="Book Antiqua"/>
+          <w:b/>
+          <w:bCs/>
+          <w:sz w:val="31"/>
+          <w:szCs w:val="31"/>
+        </w:rPr>
+      </w:pPr>
+      <w:r>
+        <w:rPr>
+          <w:noProof/>
+        </w:rPr>
+        <w:drawing>
+          <wp:inline distT="0" distB="0" distL="0" distR="0" wp14:anchorId="4531A6D3" wp14:editId="569588D1">
+            <wp:extent cx="6475730" cy="948055"/>
+            <wp:effectExtent l="0" t="0" r="1270" b="4445"/>
+            <wp:docPr id="11" name="Picture 11"/>
+            <wp:cNvGraphicFramePr>
+              <a:graphicFrameLocks xmlns:a="http://schemas.openxmlformats.org/drawingml/2006/main" noChangeAspect="1"/>
+            </wp:cNvGraphicFramePr>
+            <a:graphic xmlns:a="http://schemas.openxmlformats.org/drawingml/2006/main">
+              <a:graphicData uri="http://schemas.openxmlformats.org/drawingml/2006/picture">
+                <pic:pic xmlns:pic="http://schemas.openxmlformats.org/drawingml/2006/picture">
+                  <pic:nvPicPr>
+                    <pic:cNvPr id="1" name=""/>
+                    <pic:cNvPicPr/>
+                  </pic:nvPicPr>
+                  <pic:blipFill>
+                    <a:blip r:embed="rId15"/>
+                    <a:stretch>
+                      <a:fillRect/>
+                    </a:stretch>
+                  </pic:blipFill>
+                  <pic:spPr>
+                    <a:xfrm>
+                      <a:off x="0" y="0"/>
+                      <a:ext cx="6475730" cy="948055"/>
+                    </a:xfrm>
+                    <a:prstGeom prst="rect">
+                      <a:avLst/>
+                    </a:prstGeom>
+                  </pic:spPr>
+                </pic:pic>
+              </a:graphicData>
+            </a:graphic>
+          </wp:inline>
+        </w:drawing>
+      </w:r>
+      <w:bookmarkStart w:id="0" w:name="_GoBack"/>
+      <w:bookmarkEnd w:id="0"/>
+    </w:p>
+    <w:p>
+      <w:pPr>
+        <w:jc w:val="center"/>
+        <w:rPr>
+          <w:rFonts w:ascii="Book Antiqua" w:hAnsi="Book Antiqua"/>
+          <w:b/>
+          <w:bCs/>
+          <w:sz w:val="31"/>
+          <w:szCs w:val="31"/>
+        </w:rPr>
+      </w:pPr>
     </w:p>
     <w:p/>
     <w:sectPr>

</xml_diff>